<commit_message>
Fortführung Drehbuch, Versuch den Cluster per Skript aufzusetzen
</commit_message>
<xml_diff>
--- a/doku/Drehbuch.docx
+++ b/doku/Drehbuch.docx
@@ -1,6 +1,6 @@
 
 <file path=word/document.xml><?xml version="1.0" encoding="utf-8"?>
-<w:document xmlns:wpc="http://schemas.microsoft.com/office/word/2010/wordprocessingCanvas" xmlns:mc="http://schemas.openxmlformats.org/markup-compatibility/2006" xmlns:o="urn:schemas-microsoft-com:office:office" xmlns:r="http://schemas.openxmlformats.org/officeDocument/2006/relationships" xmlns:m="http://schemas.openxmlformats.org/officeDocument/2006/math" xmlns:v="urn:schemas-microsoft-com:vml" xmlns:wp14="http://schemas.microsoft.com/office/word/2010/wordprocessingDrawing" xmlns:wp="http://schemas.openxmlformats.org/drawingml/2006/wordprocessingDrawing" xmlns:w10="urn:schemas-microsoft-com:office:word" xmlns:w="http://schemas.openxmlformats.org/wordprocessingml/2006/main" xmlns:w14="http://schemas.microsoft.com/office/word/2010/wordml" xmlns:w15="http://schemas.microsoft.com/office/word/2012/wordml" xmlns:wpg="http://schemas.microsoft.com/office/word/2010/wordprocessingGroup" xmlns:wpi="http://schemas.microsoft.com/office/word/2010/wordprocessingInk" xmlns:wne="http://schemas.microsoft.com/office/word/2006/wordml" xmlns:wps="http://schemas.microsoft.com/office/word/2010/wordprocessingShape" mc:Ignorable="w14 w15 wp14">
+<w:document xmlns:wpc="http://schemas.microsoft.com/office/word/2010/wordprocessingCanvas" xmlns:cx="http://schemas.microsoft.com/office/drawing/2014/chartex" xmlns:cx1="http://schemas.microsoft.com/office/drawing/2015/9/8/chartex" xmlns:mc="http://schemas.openxmlformats.org/markup-compatibility/2006" xmlns:o="urn:schemas-microsoft-com:office:office" xmlns:r="http://schemas.openxmlformats.org/officeDocument/2006/relationships" xmlns:m="http://schemas.openxmlformats.org/officeDocument/2006/math" xmlns:v="urn:schemas-microsoft-com:vml" xmlns:wp14="http://schemas.microsoft.com/office/word/2010/wordprocessingDrawing" xmlns:wp="http://schemas.openxmlformats.org/drawingml/2006/wordprocessingDrawing" xmlns:w10="urn:schemas-microsoft-com:office:word" xmlns:w="http://schemas.openxmlformats.org/wordprocessingml/2006/main" xmlns:w14="http://schemas.microsoft.com/office/word/2010/wordml" xmlns:w15="http://schemas.microsoft.com/office/word/2012/wordml" xmlns:w16se="http://schemas.microsoft.com/office/word/2015/wordml/symex" xmlns:wpg="http://schemas.microsoft.com/office/word/2010/wordprocessingGroup" xmlns:wpi="http://schemas.microsoft.com/office/word/2010/wordprocessingInk" xmlns:wne="http://schemas.microsoft.com/office/word/2006/wordml" xmlns:wps="http://schemas.microsoft.com/office/word/2010/wordprocessingShape" mc:Ignorable="w14 w15 w16se wp14">
   <w:body>
     <w:p>
       <w:pPr>
@@ -35,7 +35,21 @@
         <w:rPr>
           <w:color w:val="1F497D"/>
         </w:rPr>
-        <w:t xml:space="preserve"> Anwendung in  der Cloud aussehen kann, und wie wir uns die Entwicklungspipeline, das Monitoring und den </w:t>
+        <w:t xml:space="preserve"> Anwendung </w:t>
+      </w:r>
+      <w:proofErr w:type="gramStart"/>
+      <w:r>
+        <w:rPr>
+          <w:color w:val="1F497D"/>
+        </w:rPr>
+        <w:t>in  der</w:t>
+      </w:r>
+      <w:proofErr w:type="gramEnd"/>
+      <w:r>
+        <w:rPr>
+          <w:color w:val="1F497D"/>
+        </w:rPr>
+        <w:t xml:space="preserve"> Cloud aussehen kann, und wie wir uns die Entwicklungspipeline, das Monitoring und den </w:t>
       </w:r>
       <w:proofErr w:type="spellStart"/>
       <w:r>
@@ -209,19 +223,7 @@
         <w:rPr>
           <w:color w:val="1F497D"/>
         </w:rPr>
-        <w:t>Außerdem haben</w:t>
-      </w:r>
-      <w:r>
-        <w:rPr>
-          <w:color w:val="1F497D"/>
-        </w:rPr>
-        <w:t xml:space="preserve"> wir</w:t>
-      </w:r>
-      <w:r>
-        <w:rPr>
-          <w:color w:val="1F497D"/>
-        </w:rPr>
-        <w:t xml:space="preserve"> dafür eine CI/CD-Pipeline und ein Monitoring implementiert, sowie ein Lasttest-Szenario geschaffen.</w:t>
+        <w:t>Außerdem haben dafür eine CI/CD-Pipeline und ein Monitoring implementiert, sowie ein Lasttest-Szenario geschaffen.</w:t>
       </w:r>
     </w:p>
     <w:p>
@@ -293,7 +295,21 @@
         <w:rPr>
           <w:color w:val="1F497D"/>
         </w:rPr>
-        <w:t xml:space="preserve">-Befehl den Cluster und ggf. den </w:t>
+        <w:t xml:space="preserve">-Befehl </w:t>
+      </w:r>
+      <w:proofErr w:type="gramStart"/>
+      <w:r>
+        <w:rPr>
+          <w:color w:val="1F497D"/>
+        </w:rPr>
+        <w:t>den Cluster</w:t>
+      </w:r>
+      <w:proofErr w:type="gramEnd"/>
+      <w:r>
+        <w:rPr>
+          <w:color w:val="1F497D"/>
+        </w:rPr>
+        <w:t xml:space="preserve"> und ggf. den </w:t>
       </w:r>
       <w:proofErr w:type="spellStart"/>
       <w:r>
@@ -339,39 +355,21 @@
         <w:rPr>
           <w:color w:val="1F497D"/>
         </w:rPr>
-        <w:t>Hier</w:t>
-      </w:r>
-      <w:r>
-        <w:rPr>
-          <w:color w:val="1F497D"/>
-        </w:rPr>
-        <w:t xml:space="preserve"> </w:t>
-      </w:r>
-      <w:proofErr w:type="gramStart"/>
-      <w:r>
-        <w:rPr>
-          <w:color w:val="1F497D"/>
-        </w:rPr>
-        <w:t>läuft</w:t>
-      </w:r>
-      <w:proofErr w:type="gramEnd"/>
-      <w:r>
-        <w:rPr>
-          <w:color w:val="1F497D"/>
-        </w:rPr>
-        <w:t xml:space="preserve"> die Anwen</w:t>
-      </w:r>
-      <w:r>
-        <w:rPr>
-          <w:color w:val="1F497D"/>
-        </w:rPr>
-        <w:t>d</w:t>
-      </w:r>
-      <w:r>
-        <w:rPr>
-          <w:color w:val="1F497D"/>
-        </w:rPr>
-        <w:t xml:space="preserve">ung und das Monitoring. </w:t>
+        <w:t xml:space="preserve">Hierin läuft die </w:t>
+      </w:r>
+      <w:proofErr w:type="spellStart"/>
+      <w:r>
+        <w:rPr>
+          <w:color w:val="1F497D"/>
+        </w:rPr>
+        <w:t>Anwenung</w:t>
+      </w:r>
+      <w:proofErr w:type="spellEnd"/>
+      <w:r>
+        <w:rPr>
+          <w:color w:val="1F497D"/>
+        </w:rPr>
+        <w:t xml:space="preserve"> und das Monitoring. </w:t>
       </w:r>
       <w:r>
         <w:rPr>
@@ -423,51 +421,21 @@
         <w:rPr>
           <w:color w:val="1F497D"/>
         </w:rPr>
-        <w:t xml:space="preserve">. Wird mit </w:t>
-      </w:r>
-      <w:proofErr w:type="spellStart"/>
-      <w:r>
-        <w:rPr>
-          <w:color w:val="1F497D"/>
-        </w:rPr>
-        <w:t>Cloudformation</w:t>
-      </w:r>
-      <w:proofErr w:type="spellEnd"/>
-      <w:r>
-        <w:rPr>
-          <w:color w:val="1F497D"/>
-        </w:rPr>
-        <w:t xml:space="preserve"> aufgesetzt und muss</w:t>
-      </w:r>
-      <w:r>
-        <w:rPr>
-          <w:color w:val="1F497D"/>
-        </w:rPr>
-        <w:t xml:space="preserve"> </w:t>
-      </w:r>
-      <w:r>
-        <w:rPr>
-          <w:color w:val="1F497D"/>
-        </w:rPr>
-        <w:t>aktuell</w:t>
-      </w:r>
-      <w:r>
-        <w:rPr>
-          <w:color w:val="1F497D"/>
-        </w:rPr>
-        <w:t xml:space="preserve"> </w:t>
-      </w:r>
-      <w:r>
-        <w:rPr>
-          <w:color w:val="1F497D"/>
-        </w:rPr>
-        <w:t>no</w:t>
-      </w:r>
-      <w:r>
-        <w:rPr>
-          <w:color w:val="1F497D"/>
-        </w:rPr>
-        <w:t>ch manuell weiter bearbeitet werden.</w:t>
+        <w:t xml:space="preserve">. Wird mit Cloudformation aufgesetzt und muss aktuell danach manuell </w:t>
+      </w:r>
+      <w:proofErr w:type="gramStart"/>
+      <w:r>
+        <w:rPr>
+          <w:color w:val="1F497D"/>
+        </w:rPr>
+        <w:t>weiter bearbeitet</w:t>
+      </w:r>
+      <w:proofErr w:type="gramEnd"/>
+      <w:r>
+        <w:rPr>
+          <w:color w:val="1F497D"/>
+        </w:rPr>
+        <w:t xml:space="preserve"> werden.</w:t>
       </w:r>
     </w:p>
     <w:p>
@@ -493,7 +461,21 @@
         <w:rPr>
           <w:color w:val="1F497D"/>
         </w:rPr>
-        <w:t>-Instanz. Wird mit Cloudformation aufgesetzt und muss aktuell danach manuell weiter bearbeitet werden.</w:t>
+        <w:t xml:space="preserve">-Instanz. Wird mit Cloudformation aufgesetzt und muss aktuell danach manuell </w:t>
+      </w:r>
+      <w:proofErr w:type="gramStart"/>
+      <w:r>
+        <w:rPr>
+          <w:color w:val="1F497D"/>
+        </w:rPr>
+        <w:t>weiter bearbeitet</w:t>
+      </w:r>
+      <w:proofErr w:type="gramEnd"/>
+      <w:r>
+        <w:rPr>
+          <w:color w:val="1F497D"/>
+        </w:rPr>
+        <w:t xml:space="preserve"> werden.</w:t>
       </w:r>
     </w:p>
     <w:p>
@@ -587,59 +569,416 @@
         <w:rPr>
           <w:color w:val="1F497D"/>
         </w:rPr>
-        <w:t>(Verbinden mit der KOPS-Instanz)</w:t>
-      </w:r>
-    </w:p>
-    <w:p>
-      <w:pPr>
-        <w:rPr>
-          <w:color w:val="1F497D"/>
-        </w:rPr>
-      </w:pPr>
-    </w:p>
-    <w:p>
-      <w:pPr>
-        <w:rPr>
-          <w:color w:val="1F497D"/>
-        </w:rPr>
-      </w:pPr>
-    </w:p>
-    <w:p>
-      <w:pPr>
-        <w:rPr>
-          <w:color w:val="1F497D"/>
-        </w:rPr>
-      </w:pPr>
-    </w:p>
-    <w:p>
-      <w:pPr>
-        <w:rPr>
-          <w:color w:val="1F497D"/>
-        </w:rPr>
-      </w:pPr>
-    </w:p>
-    <w:p>
-      <w:pPr>
-        <w:pStyle w:val="Listenabsatz"/>
-        <w:numPr>
-          <w:ilvl w:val="0"/>
-          <w:numId w:val="1"/>
-        </w:numPr>
-        <w:rPr>
-          <w:color w:val="1F497D"/>
-        </w:rPr>
-      </w:pPr>
-      <w:r>
-        <w:rPr>
-          <w:color w:val="1F497D"/>
-        </w:rPr>
-        <w:t>Automatisches Aufsetzen einer neuen Cloud-basierten Umgebung (nebenläufig)</w:t>
-      </w:r>
+        <w:t>(</w:t>
+      </w:r>
+      <w:proofErr w:type="spellStart"/>
+      <w:r>
+        <w:rPr>
+          <w:color w:val="1F497D"/>
+        </w:rPr>
+        <w:t>ssh</w:t>
+      </w:r>
+      <w:proofErr w:type="spellEnd"/>
+      <w:r>
+        <w:rPr>
+          <w:color w:val="1F497D"/>
+        </w:rPr>
+        <w:t xml:space="preserve"> gegen die</w:t>
+      </w:r>
+      <w:r>
+        <w:rPr>
+          <w:color w:val="1F497D"/>
+        </w:rPr>
+        <w:t xml:space="preserve"> KOPS-Instanz)</w:t>
+      </w:r>
+    </w:p>
+    <w:p>
+      <w:pPr>
+        <w:rPr>
+          <w:color w:val="1F497D"/>
+        </w:rPr>
+      </w:pPr>
+    </w:p>
+    <w:p>
+      <w:pPr>
+        <w:pStyle w:val="Code"/>
+      </w:pPr>
+      <w:proofErr w:type="spellStart"/>
+      <w:r>
+        <w:t>kops</w:t>
+      </w:r>
+      <w:proofErr w:type="spellEnd"/>
+      <w:r>
+        <w:t xml:space="preserve"> </w:t>
+      </w:r>
+      <w:proofErr w:type="spellStart"/>
+      <w:r>
+        <w:t>create</w:t>
+      </w:r>
+      <w:proofErr w:type="spellEnd"/>
+      <w:r>
+        <w:t xml:space="preserve"> </w:t>
+      </w:r>
+      <w:proofErr w:type="spellStart"/>
+      <w:r>
+        <w:t>cluster</w:t>
+      </w:r>
+      <w:proofErr w:type="spellEnd"/>
+      <w:r>
+        <w:t xml:space="preserve"> ${AWS_CLUSTER_NAME} --</w:t>
+      </w:r>
+      <w:proofErr w:type="spellStart"/>
+      <w:r>
+        <w:t>image</w:t>
+      </w:r>
+      <w:proofErr w:type="spellEnd"/>
+      <w:r>
+        <w:t>=${AWS_CLUSTER_IMAGE} --</w:t>
+      </w:r>
+      <w:proofErr w:type="spellStart"/>
+      <w:r>
+        <w:t>zones</w:t>
+      </w:r>
+      <w:proofErr w:type="spellEnd"/>
+      <w:r>
+        <w:t>=${AWS_AVAILABILITY_ZONES} --master-size=${AWS_MASTER_SIZE} --</w:t>
+      </w:r>
+      <w:proofErr w:type="spellStart"/>
+      <w:r>
+        <w:t>node</w:t>
+      </w:r>
+      <w:proofErr w:type="spellEnd"/>
+      <w:r>
+        <w:t>-size=${AWS_NODE_SIZE} --</w:t>
+      </w:r>
+      <w:proofErr w:type="spellStart"/>
+      <w:r>
+        <w:t>networking</w:t>
+      </w:r>
+      <w:proofErr w:type="spellEnd"/>
+      <w:r>
+        <w:t>=</w:t>
+      </w:r>
+      <w:proofErr w:type="spellStart"/>
+      <w:r>
+        <w:t>flannel</w:t>
+      </w:r>
+      <w:proofErr w:type="spellEnd"/>
+      <w:r>
+        <w:t xml:space="preserve"> --</w:t>
+      </w:r>
+      <w:proofErr w:type="spellStart"/>
+      <w:r>
+        <w:t>ssh</w:t>
+      </w:r>
+      <w:proofErr w:type="spellEnd"/>
+      <w:r>
+        <w:t>-access="139.2.0.0/16" --</w:t>
+      </w:r>
+      <w:proofErr w:type="spellStart"/>
+      <w:r>
+        <w:t>ssh-public-key</w:t>
+      </w:r>
+      <w:proofErr w:type="spellEnd"/>
+      <w:r>
+        <w:t>="~/.</w:t>
+      </w:r>
+      <w:proofErr w:type="spellStart"/>
+      <w:r>
+        <w:t>ssh</w:t>
+      </w:r>
+      <w:proofErr w:type="spellEnd"/>
+      <w:r>
+        <w:t>/</w:t>
+      </w:r>
+      <w:proofErr w:type="spellStart"/>
+      <w:r>
+        <w:t>authorized_keys</w:t>
+      </w:r>
+      <w:proofErr w:type="spellEnd"/>
+      <w:r>
+        <w:t>" --</w:t>
+      </w:r>
+      <w:proofErr w:type="spellStart"/>
+      <w:r>
+        <w:t>state</w:t>
+      </w:r>
+      <w:proofErr w:type="spellEnd"/>
+      <w:r>
+        <w:t>=${KOPS_STATE_STORE} --</w:t>
+      </w:r>
+      <w:proofErr w:type="spellStart"/>
+      <w:r>
+        <w:t>cloud</w:t>
+      </w:r>
+      <w:proofErr w:type="spellEnd"/>
+      <w:r>
+        <w:t xml:space="preserve"> </w:t>
+      </w:r>
+      <w:proofErr w:type="spellStart"/>
+      <w:r>
+        <w:t>aws</w:t>
+      </w:r>
+      <w:proofErr w:type="spellEnd"/>
+      <w:r>
+        <w:t xml:space="preserve"> --</w:t>
+      </w:r>
+      <w:proofErr w:type="spellStart"/>
+      <w:r>
+        <w:t>topology</w:t>
+      </w:r>
+      <w:proofErr w:type="spellEnd"/>
+      <w:r>
+        <w:t xml:space="preserve"> private --</w:t>
+      </w:r>
+      <w:proofErr w:type="spellStart"/>
+      <w:r>
+        <w:t>yes</w:t>
+      </w:r>
+      <w:proofErr w:type="spellEnd"/>
+    </w:p>
+    <w:p>
+      <w:pPr>
+        <w:rPr>
+          <w:color w:val="1F497D"/>
+        </w:rPr>
+      </w:pPr>
+    </w:p>
+    <w:p>
+      <w:pPr>
+        <w:rPr>
+          <w:color w:val="1F497D"/>
+        </w:rPr>
+      </w:pPr>
+      <w:r>
+        <w:rPr>
+          <w:color w:val="1F497D"/>
+        </w:rPr>
+        <w:t>Es dauert eine Weile, bis der Cluster betriebsbereit ist. Man kann das überprüfen mit:</w:t>
+      </w:r>
+    </w:p>
+    <w:p>
+      <w:pPr>
+        <w:rPr>
+          <w:color w:val="1F497D"/>
+        </w:rPr>
+      </w:pPr>
+    </w:p>
+    <w:p>
+      <w:pPr>
+        <w:pStyle w:val="Code"/>
+      </w:pPr>
+      <w:proofErr w:type="spellStart"/>
+      <w:r>
+        <w:t>kops</w:t>
+      </w:r>
+      <w:proofErr w:type="spellEnd"/>
+      <w:r>
+        <w:t xml:space="preserve"> </w:t>
+      </w:r>
+      <w:proofErr w:type="spellStart"/>
+      <w:r>
+        <w:t>validate</w:t>
+      </w:r>
+      <w:proofErr w:type="spellEnd"/>
+      <w:r>
+        <w:t xml:space="preserve"> </w:t>
+      </w:r>
+      <w:proofErr w:type="spellStart"/>
+      <w:r>
+        <w:t>cluster</w:t>
+      </w:r>
+      <w:proofErr w:type="spellEnd"/>
+    </w:p>
+    <w:p>
+      <w:pPr>
+        <w:rPr>
+          <w:color w:val="1F497D"/>
+        </w:rPr>
+      </w:pPr>
+    </w:p>
+    <w:p>
+      <w:pPr>
+        <w:rPr>
+          <w:color w:val="1F497D"/>
+        </w:rPr>
+      </w:pPr>
+      <w:r>
+        <w:rPr>
+          <w:color w:val="1F497D"/>
+        </w:rPr>
+        <w:t xml:space="preserve">Danach </w:t>
+      </w:r>
+      <w:r>
+        <w:rPr>
+          <w:color w:val="1F497D"/>
+        </w:rPr>
+        <w:t>wird die AWS-</w:t>
+      </w:r>
+      <w:proofErr w:type="spellStart"/>
+      <w:r>
+        <w:rPr>
+          <w:color w:val="1F497D"/>
+        </w:rPr>
+        <w:t>Policy</w:t>
+      </w:r>
+      <w:proofErr w:type="spellEnd"/>
+      <w:r>
+        <w:rPr>
+          <w:color w:val="1F497D"/>
+        </w:rPr>
+        <w:t xml:space="preserve"> angewandt, die für den Cluster-</w:t>
+      </w:r>
+      <w:proofErr w:type="spellStart"/>
+      <w:r>
+        <w:rPr>
+          <w:color w:val="1F497D"/>
+        </w:rPr>
+        <w:t>Autoscaler</w:t>
+      </w:r>
+      <w:proofErr w:type="spellEnd"/>
+      <w:r>
+        <w:rPr>
+          <w:color w:val="1F497D"/>
+        </w:rPr>
+        <w:t xml:space="preserve"> benötigt wird:</w:t>
+      </w:r>
+    </w:p>
+    <w:p>
+      <w:pPr>
+        <w:rPr>
+          <w:color w:val="1F497D"/>
+        </w:rPr>
+      </w:pPr>
+    </w:p>
+    <w:p>
+      <w:pPr>
+        <w:rPr>
+          <w:color w:val="1F497D"/>
+        </w:rPr>
+      </w:pPr>
+    </w:p>
+    <w:p>
+      <w:pPr>
+        <w:rPr>
+          <w:color w:val="1F497D"/>
+        </w:rPr>
+      </w:pPr>
+    </w:p>
+    <w:p>
+      <w:pPr>
+        <w:rPr>
+          <w:color w:val="1F497D"/>
+        </w:rPr>
+      </w:pPr>
+      <w:r>
+        <w:rPr>
+          <w:color w:val="1F497D"/>
+        </w:rPr>
+        <w:t>Und die Instance-Group für die Nodes wird dazu passend geändert:</w:t>
+      </w:r>
+    </w:p>
+    <w:p>
+      <w:pPr>
+        <w:rPr>
+          <w:color w:val="1F497D"/>
+        </w:rPr>
+      </w:pPr>
+    </w:p>
+    <w:p>
+      <w:pPr>
+        <w:rPr>
+          <w:color w:val="1F497D"/>
+        </w:rPr>
+      </w:pPr>
+    </w:p>
+    <w:p>
+      <w:pPr>
+        <w:rPr>
+          <w:color w:val="1F497D"/>
+        </w:rPr>
+      </w:pPr>
+    </w:p>
+    <w:p>
+      <w:pPr>
+        <w:rPr>
+          <w:color w:val="1F497D"/>
+        </w:rPr>
+      </w:pPr>
+      <w:r>
+        <w:rPr>
+          <w:color w:val="1F497D"/>
+        </w:rPr>
+        <w:t>Der Cluster-</w:t>
+      </w:r>
+      <w:proofErr w:type="spellStart"/>
+      <w:r>
+        <w:rPr>
+          <w:color w:val="1F497D"/>
+        </w:rPr>
+        <w:t>Autoscaler</w:t>
+      </w:r>
+      <w:proofErr w:type="spellEnd"/>
+      <w:r>
+        <w:rPr>
+          <w:color w:val="1F497D"/>
+        </w:rPr>
+        <w:t xml:space="preserve"> läuft in einem Container und wird parallel zu der </w:t>
+      </w:r>
+      <w:proofErr w:type="spellStart"/>
+      <w:r>
+        <w:rPr>
+          <w:color w:val="1F497D"/>
+        </w:rPr>
+        <w:t>Anwenung</w:t>
+      </w:r>
+      <w:proofErr w:type="spellEnd"/>
+      <w:r>
+        <w:rPr>
+          <w:color w:val="1F497D"/>
+        </w:rPr>
+        <w:t xml:space="preserve"> und dem Monitoring </w:t>
+      </w:r>
+      <w:proofErr w:type="spellStart"/>
+      <w:r>
+        <w:rPr>
+          <w:color w:val="1F497D"/>
+        </w:rPr>
+        <w:t>deployed</w:t>
+      </w:r>
+      <w:proofErr w:type="spellEnd"/>
+      <w:r>
+        <w:rPr>
+          <w:color w:val="1F497D"/>
+        </w:rPr>
+        <w:t>.</w:t>
+      </w:r>
+    </w:p>
+    <w:p>
+      <w:pPr>
+        <w:rPr>
+          <w:color w:val="1F497D"/>
+        </w:rPr>
+      </w:pPr>
       <w:bookmarkStart w:id="0" w:name="_GoBack"/>
       <w:bookmarkEnd w:id="0"/>
     </w:p>
     <w:p>
       <w:pPr>
+        <w:rPr>
+          <w:color w:val="1F497D"/>
+        </w:rPr>
+      </w:pPr>
+    </w:p>
+    <w:p>
+      <w:pPr>
+        <w:rPr>
+          <w:color w:val="1F497D"/>
+        </w:rPr>
+      </w:pPr>
+    </w:p>
+    <w:p>
+      <w:pPr>
         <w:pStyle w:val="Listenabsatz"/>
         <w:numPr>
           <w:ilvl w:val="0"/>
@@ -653,6 +992,38 @@
         <w:rPr>
           <w:color w:val="1F497D"/>
         </w:rPr>
+        <w:t xml:space="preserve">Automatisches Aufsetzen einer neuen </w:t>
+      </w:r>
+      <w:proofErr w:type="gramStart"/>
+      <w:r>
+        <w:rPr>
+          <w:color w:val="1F497D"/>
+        </w:rPr>
+        <w:t>Cloud-basierten</w:t>
+      </w:r>
+      <w:proofErr w:type="gramEnd"/>
+      <w:r>
+        <w:rPr>
+          <w:color w:val="1F497D"/>
+        </w:rPr>
+        <w:t xml:space="preserve"> Umgebung (nebenläufig)</w:t>
+      </w:r>
+    </w:p>
+    <w:p>
+      <w:pPr>
+        <w:pStyle w:val="Listenabsatz"/>
+        <w:numPr>
+          <w:ilvl w:val="0"/>
+          <w:numId w:val="1"/>
+        </w:numPr>
+        <w:rPr>
+          <w:color w:val="1F497D"/>
+        </w:rPr>
+      </w:pPr>
+      <w:r>
+        <w:rPr>
+          <w:color w:val="1F497D"/>
+        </w:rPr>
         <w:t>Automatisierung</w:t>
       </w:r>
     </w:p>
@@ -1198,7 +1569,6 @@
           <w:color w:val="1F497D"/>
           <w:lang w:val="en-US"/>
         </w:rPr>
-        <w:lastRenderedPageBreak/>
         <w:t>Prometheus</w:t>
       </w:r>
     </w:p>
@@ -1729,7 +2099,7 @@
 </file>
 
 <file path=word/numbering.xml><?xml version="1.0" encoding="utf-8"?>
-<w:numbering xmlns:wpc="http://schemas.microsoft.com/office/word/2010/wordprocessingCanvas" xmlns:mc="http://schemas.openxmlformats.org/markup-compatibility/2006" xmlns:o="urn:schemas-microsoft-com:office:office" xmlns:r="http://schemas.openxmlformats.org/officeDocument/2006/relationships" xmlns:m="http://schemas.openxmlformats.org/officeDocument/2006/math" xmlns:v="urn:schemas-microsoft-com:vml" xmlns:wp14="http://schemas.microsoft.com/office/word/2010/wordprocessingDrawing" xmlns:wp="http://schemas.openxmlformats.org/drawingml/2006/wordprocessingDrawing" xmlns:w10="urn:schemas-microsoft-com:office:word" xmlns:w="http://schemas.openxmlformats.org/wordprocessingml/2006/main" xmlns:w14="http://schemas.microsoft.com/office/word/2010/wordml" xmlns:w15="http://schemas.microsoft.com/office/word/2012/wordml" xmlns:wpg="http://schemas.microsoft.com/office/word/2010/wordprocessingGroup" xmlns:wpi="http://schemas.microsoft.com/office/word/2010/wordprocessingInk" xmlns:wne="http://schemas.microsoft.com/office/word/2006/wordml" xmlns:wps="http://schemas.microsoft.com/office/word/2010/wordprocessingShape" mc:Ignorable="w14 w15 wp14">
+<w:numbering xmlns:wpc="http://schemas.microsoft.com/office/word/2010/wordprocessingCanvas" xmlns:cx="http://schemas.microsoft.com/office/drawing/2014/chartex" xmlns:cx1="http://schemas.microsoft.com/office/drawing/2015/9/8/chartex" xmlns:mc="http://schemas.openxmlformats.org/markup-compatibility/2006" xmlns:o="urn:schemas-microsoft-com:office:office" xmlns:r="http://schemas.openxmlformats.org/officeDocument/2006/relationships" xmlns:m="http://schemas.openxmlformats.org/officeDocument/2006/math" xmlns:v="urn:schemas-microsoft-com:vml" xmlns:wp14="http://schemas.microsoft.com/office/word/2010/wordprocessingDrawing" xmlns:wp="http://schemas.openxmlformats.org/drawingml/2006/wordprocessingDrawing" xmlns:w10="urn:schemas-microsoft-com:office:word" xmlns:w="http://schemas.openxmlformats.org/wordprocessingml/2006/main" xmlns:w14="http://schemas.microsoft.com/office/word/2010/wordml" xmlns:w15="http://schemas.microsoft.com/office/word/2012/wordml" xmlns:w16se="http://schemas.microsoft.com/office/word/2015/wordml/symex" xmlns:wpg="http://schemas.microsoft.com/office/word/2010/wordprocessingGroup" xmlns:wpi="http://schemas.microsoft.com/office/word/2010/wordprocessingInk" xmlns:wne="http://schemas.microsoft.com/office/word/2006/wordml" xmlns:wps="http://schemas.microsoft.com/office/word/2010/wordprocessingShape" mc:Ignorable="w14 w15 w16se wp14">
   <w:abstractNum w:abstractNumId="0" w15:restartNumberingAfterBreak="0">
     <w:nsid w:val="017C1E3D"/>
     <w:multiLevelType w:val="hybridMultilevel"/>
@@ -2148,7 +2518,7 @@
 </file>
 
 <file path=word/styles.xml><?xml version="1.0" encoding="utf-8"?>
-<w:styles xmlns:mc="http://schemas.openxmlformats.org/markup-compatibility/2006" xmlns:r="http://schemas.openxmlformats.org/officeDocument/2006/relationships" xmlns:w="http://schemas.openxmlformats.org/wordprocessingml/2006/main" xmlns:w14="http://schemas.microsoft.com/office/word/2010/wordml" xmlns:w15="http://schemas.microsoft.com/office/word/2012/wordml" mc:Ignorable="w14 w15">
+<w:styles xmlns:mc="http://schemas.openxmlformats.org/markup-compatibility/2006" xmlns:r="http://schemas.openxmlformats.org/officeDocument/2006/relationships" xmlns:w="http://schemas.openxmlformats.org/wordprocessingml/2006/main" xmlns:w14="http://schemas.microsoft.com/office/word/2010/wordml" xmlns:w15="http://schemas.microsoft.com/office/word/2012/wordml" xmlns:w16se="http://schemas.microsoft.com/office/word/2015/wordml/symex" mc:Ignorable="w14 w15 w16se">
   <w:docDefaults>
     <w:rPrDefault>
       <w:rPr>
@@ -2621,6 +2991,28 @@
       <w:lang w:eastAsia="de-DE"/>
     </w:rPr>
   </w:style>
+  <w:style w:type="paragraph" w:customStyle="1" w:styleId="Code">
+    <w:name w:val="Code"/>
+    <w:basedOn w:val="Standard"/>
+    <w:link w:val="CodeZchn"/>
+    <w:qFormat/>
+    <w:rsid w:val="00EC2F06"/>
+    <w:rPr>
+      <w:rFonts w:ascii="Lucida Console" w:hAnsi="Lucida Console"/>
+      <w:sz w:val="20"/>
+    </w:rPr>
+  </w:style>
+  <w:style w:type="character" w:customStyle="1" w:styleId="CodeZchn">
+    <w:name w:val="Code Zchn"/>
+    <w:basedOn w:val="Absatz-Standardschriftart"/>
+    <w:link w:val="Code"/>
+    <w:rsid w:val="00EC2F06"/>
+    <w:rPr>
+      <w:rFonts w:ascii="Lucida Console" w:hAnsi="Lucida Console" w:cs="Times New Roman"/>
+      <w:sz w:val="20"/>
+      <w:lang w:eastAsia="de-DE"/>
+    </w:rPr>
+  </w:style>
 </w:styles>
 </file>
 

</xml_diff>

<commit_message>
Neuer Lasttest in Doku beschrieben.
</commit_message>
<xml_diff>
--- a/doku/Drehbuch.docx
+++ b/doku/Drehbuch.docx
@@ -7370,6 +7370,49 @@
     <w:p/>
     <w:p>
       <w:r>
+        <w:t>Inzwischen kann man Last auch direkt über den Browser erzeugen mit folgendem Aufruf:</w:t>
+      </w:r>
+    </w:p>
+    <w:p/>
+    <w:p>
+      <w:hyperlink r:id="rId21" w:history="1">
+        <w:r>
+          <w:rPr>
+            <w:rStyle w:val="Hyperlink"/>
+          </w:rPr>
+          <w:t>https://a663930937f7111e8b98d027e4eb30dc-664142382.eu-central-1.elb.amazonaws.com/utility/load/100000</w:t>
+        </w:r>
+      </w:hyperlink>
+    </w:p>
+    <w:p/>
+    <w:p>
+      <w:r>
+        <w:t xml:space="preserve">(Die URL muss natürlich angepasst werden). Das Obige erzeugt für ca. 15s hohe Last auf einem Thread. Je höher die Zahl, </w:t>
+      </w:r>
+      <w:proofErr w:type="spellStart"/>
+      <w:r>
+        <w:t>um so</w:t>
+      </w:r>
+      <w:proofErr w:type="spellEnd"/>
+      <w:r>
+        <w:t xml:space="preserve"> länger. </w:t>
+      </w:r>
+      <w:bookmarkStart w:id="0" w:name="_GoBack"/>
+      <w:bookmarkEnd w:id="0"/>
+      <w:r>
+        <w:t>Man kann das in mehreren Tabs im Browser ausführen. Traffic wird dabei kaum erzeugt.</w:t>
+      </w:r>
+    </w:p>
+    <w:p>
+      <w:r>
+        <w:t>Das folgende ist veraltet…</w:t>
+      </w:r>
+    </w:p>
+    <w:p/>
+    <w:p/>
+    <w:p/>
+    <w:p>
+      <w:r>
         <w:t xml:space="preserve">Für den </w:t>
       </w:r>
       <w:proofErr w:type="spellStart"/>
@@ -7476,7 +7519,7 @@
       <w:r>
         <w:t xml:space="preserve">-body </w:t>
       </w:r>
-      <w:hyperlink r:id="rId21" w:history="1">
+      <w:hyperlink r:id="rId22" w:history="1">
         <w:r>
           <w:rPr>
             <w:rStyle w:val="Hyperlink"/>
@@ -7846,7 +7889,6 @@
       <w:pPr>
         <w:pStyle w:val="Code"/>
       </w:pPr>
-      <w:bookmarkStart w:id="0" w:name="_GoBack"/>
       <w:r>
         <w:t>/apache-jmeter-4.0/bin</w:t>
       </w:r>
@@ -7880,7 +7922,6 @@
         <w:t xml:space="preserve"> -r</w:t>
       </w:r>
     </w:p>
-    <w:bookmarkEnd w:id="0"/>
     <w:p>
       <w:pPr>
         <w:rPr>
@@ -8155,6 +8196,7 @@
         <w:rPr>
           <w:color w:val="1F497D"/>
         </w:rPr>
+        <w:lastRenderedPageBreak/>
         <w:t xml:space="preserve">Wir würden am </w:t>
       </w:r>
       <w:proofErr w:type="spellStart"/>
@@ -8471,7 +8513,6 @@
         <w:rPr>
           <w:color w:val="1F497D"/>
         </w:rPr>
-        <w:lastRenderedPageBreak/>
         <w:t xml:space="preserve">Prüfen des neuen </w:t>
       </w:r>
       <w:proofErr w:type="spellStart"/>

</xml_diff>

<commit_message>
Bilder und Beschreibungen zum Monitoring hinzugefügt
</commit_message>
<xml_diff>
--- a/doku/Drehbuch.docx
+++ b/doku/Drehbuch.docx
@@ -217,21 +217,7 @@
         <w:rPr>
           <w:color w:val="1F497D"/>
         </w:rPr>
-        <w:t xml:space="preserve"> auf </w:t>
-      </w:r>
-      <w:proofErr w:type="spellStart"/>
-      <w:r>
-        <w:rPr>
-          <w:color w:val="1F497D"/>
-        </w:rPr>
-        <w:t>Kubernetes</w:t>
-      </w:r>
-      <w:proofErr w:type="spellEnd"/>
-      <w:r>
-        <w:rPr>
-          <w:color w:val="1F497D"/>
-        </w:rPr>
-        <w:t xml:space="preserve"> migriert haben.</w:t>
+        <w:t xml:space="preserve"> auf Kubernetes migriert haben.</w:t>
       </w:r>
     </w:p>
     <w:p>
@@ -415,35 +401,85 @@
         <w:rPr>
           <w:color w:val="1F497D"/>
         </w:rPr>
-        <w:t xml:space="preserve">Steuerung des </w:t>
-      </w:r>
-      <w:proofErr w:type="spellStart"/>
-      <w:r>
-        <w:rPr>
-          <w:color w:val="1F497D"/>
-        </w:rPr>
-        <w:t>Kubernetes-Deployments</w:t>
-      </w:r>
-      <w:proofErr w:type="spellEnd"/>
-      <w:r>
-        <w:rPr>
-          <w:color w:val="1F497D"/>
-        </w:rPr>
-        <w:t xml:space="preserve"> von Jenkins (und zum initialen Aufsetzen des </w:t>
-      </w:r>
-      <w:proofErr w:type="spellStart"/>
+        <w:t>Steuerung des Kubernetes-</w:t>
+      </w:r>
+      <w:proofErr w:type="spellStart"/>
+      <w:r>
+        <w:rPr>
+          <w:color w:val="1F497D"/>
+        </w:rPr>
+        <w:t>Deployments</w:t>
+      </w:r>
+      <w:proofErr w:type="spellEnd"/>
+      <w:r>
+        <w:rPr>
+          <w:color w:val="1F497D"/>
+        </w:rPr>
+        <w:t xml:space="preserve"> von Jenkins (und zum initialen Aufsetzen des Kubernetes-Clusters, zur manuellen Administration und als Bastion-Host).</w:t>
+      </w:r>
+    </w:p>
+    <w:p>
+      <w:pPr>
+        <w:ind w:left="360"/>
+        <w:rPr>
+          <w:color w:val="1F497D"/>
+        </w:rPr>
+      </w:pPr>
+      <w:r>
+        <w:rPr>
+          <w:color w:val="1F497D"/>
+        </w:rPr>
+        <w:t>Die Anwendung und das M</w:t>
+      </w:r>
+      <w:r>
+        <w:rPr>
+          <w:color w:val="1F497D"/>
+        </w:rPr>
+        <w:t xml:space="preserve">onitoring wird in Containern in </w:t>
+      </w:r>
+      <w:r>
+        <w:rPr>
+          <w:color w:val="1F497D"/>
+        </w:rPr>
+        <w:t xml:space="preserve">einem </w:t>
+      </w:r>
       <w:r>
         <w:rPr>
           <w:color w:val="1F497D"/>
         </w:rPr>
         <w:t>Kubernetes</w:t>
       </w:r>
-      <w:proofErr w:type="spellEnd"/>
-      <w:r>
-        <w:rPr>
-          <w:color w:val="1F497D"/>
-        </w:rPr>
-        <w:t>-Clusters, zur manuellen Administration und als Bastion-Host).</w:t>
+      <w:r>
+        <w:rPr>
+          <w:color w:val="1F497D"/>
+        </w:rPr>
+        <w:t>-Cluster auf AWS</w:t>
+      </w:r>
+      <w:r>
+        <w:rPr>
+          <w:color w:val="1F497D"/>
+        </w:rPr>
+        <w:t xml:space="preserve"> </w:t>
+      </w:r>
+      <w:proofErr w:type="spellStart"/>
+      <w:r>
+        <w:rPr>
+          <w:color w:val="1F497D"/>
+        </w:rPr>
+        <w:t>deployed</w:t>
+      </w:r>
+      <w:proofErr w:type="spellEnd"/>
+      <w:r>
+        <w:rPr>
+          <w:color w:val="1F497D"/>
+        </w:rPr>
+        <w:t>.</w:t>
+      </w:r>
+      <w:r>
+        <w:rPr>
+          <w:color w:val="1F497D"/>
+        </w:rPr>
+        <w:t xml:space="preserve"> Wir verwenden nicht die AWS-eigene Kubernetes-Implementation, sondern setzen ihn selbst auf.</w:t>
       </w:r>
     </w:p>
     <w:p>
@@ -453,37 +489,113 @@
           <w:color w:val="1F497D"/>
         </w:rPr>
       </w:pPr>
-      <w:r>
-        <w:rPr>
-          <w:color w:val="1F497D"/>
-        </w:rPr>
-        <w:t>Die Anwendung und das M</w:t>
-      </w:r>
-      <w:r>
-        <w:rPr>
-          <w:color w:val="1F497D"/>
-        </w:rPr>
-        <w:t xml:space="preserve">onitoring wird in Containern in </w:t>
-      </w:r>
-      <w:r>
-        <w:rPr>
-          <w:color w:val="1F497D"/>
-        </w:rPr>
-        <w:t xml:space="preserve">einem </w:t>
-      </w:r>
-      <w:proofErr w:type="spellStart"/>
-      <w:r>
-        <w:rPr>
-          <w:color w:val="1F497D"/>
-        </w:rPr>
-        <w:t>Kubernetes</w:t>
-      </w:r>
-      <w:proofErr w:type="spellEnd"/>
-      <w:r>
-        <w:rPr>
-          <w:color w:val="1F497D"/>
-        </w:rPr>
-        <w:t>-Cluster auf AWS</w:t>
+    </w:p>
+    <w:p>
+      <w:pPr>
+        <w:ind w:left="360"/>
+        <w:rPr>
+          <w:color w:val="1F497D"/>
+        </w:rPr>
+      </w:pPr>
+      <w:r>
+        <w:rPr>
+          <w:color w:val="1F497D"/>
+        </w:rPr>
+        <w:t>A</w:t>
+      </w:r>
+      <w:r>
+        <w:rPr>
+          <w:color w:val="1F497D"/>
+        </w:rPr>
+        <w:t xml:space="preserve">ußerdem haben wir ein temporär existierendes Lasttest-Szenario, welches ebenfalls in der AWS-Cloud aufgesetzt wird und per </w:t>
+      </w:r>
+      <w:proofErr w:type="spellStart"/>
+      <w:r>
+        <w:rPr>
+          <w:color w:val="1F497D"/>
+        </w:rPr>
+        <w:t>ssh</w:t>
+      </w:r>
+      <w:proofErr w:type="spellEnd"/>
+      <w:r>
+        <w:rPr>
+          <w:color w:val="1F497D"/>
+        </w:rPr>
+        <w:t xml:space="preserve"> von der KOPS-Instanz aus gesteuert wird.</w:t>
+      </w:r>
+    </w:p>
+    <w:p>
+      <w:pPr>
+        <w:rPr>
+          <w:color w:val="1F497D"/>
+        </w:rPr>
+      </w:pPr>
+    </w:p>
+    <w:p>
+      <w:pPr>
+        <w:rPr>
+          <w:color w:val="1F497D"/>
+        </w:rPr>
+      </w:pPr>
+    </w:p>
+    <w:p>
+      <w:pPr>
+        <w:pStyle w:val="berschrift1"/>
+      </w:pPr>
+      <w:r>
+        <w:t>Aufsetzen der KOPS-Instanz</w:t>
+      </w:r>
+    </w:p>
+    <w:p>
+      <w:pPr>
+        <w:rPr>
+          <w:color w:val="1F497D"/>
+        </w:rPr>
+      </w:pPr>
+    </w:p>
+    <w:p>
+      <w:pPr>
+        <w:rPr>
+          <w:color w:val="1F497D"/>
+        </w:rPr>
+      </w:pPr>
+      <w:r>
+        <w:rPr>
+          <w:color w:val="1F497D"/>
+        </w:rPr>
+        <w:t xml:space="preserve">Die KOPS-Instanz wird mittels eines </w:t>
+      </w:r>
+      <w:proofErr w:type="spellStart"/>
+      <w:r>
+        <w:rPr>
+          <w:color w:val="1F497D"/>
+        </w:rPr>
+        <w:t>CloudFormation</w:t>
+      </w:r>
+      <w:proofErr w:type="spellEnd"/>
+      <w:r>
+        <w:rPr>
+          <w:color w:val="1F497D"/>
+        </w:rPr>
+        <w:t>-Templates aufgesetzt. Danach ist dort alle benötigte Software installiert</w:t>
+      </w:r>
+      <w:r>
+        <w:rPr>
+          <w:color w:val="1F497D"/>
+        </w:rPr>
+        <w:t xml:space="preserve">. </w:t>
+      </w:r>
+      <w:r>
+        <w:rPr>
+          <w:color w:val="1F497D"/>
+        </w:rPr>
+        <w:t>Das erste</w:t>
+      </w:r>
+      <w:r>
+        <w:rPr>
+          <w:color w:val="1F497D"/>
+        </w:rPr>
+        <w:t xml:space="preserve"> Aufsetzen des Kubernetes-Clusters führen wir manuell durch;</w:t>
       </w:r>
       <w:r>
         <w:rPr>
@@ -491,317 +603,111 @@
         </w:rPr>
         <w:t xml:space="preserve"> </w:t>
       </w:r>
-      <w:proofErr w:type="spellStart"/>
-      <w:r>
-        <w:rPr>
-          <w:color w:val="1F497D"/>
-        </w:rPr>
-        <w:t>deployed</w:t>
-      </w:r>
-      <w:proofErr w:type="spellEnd"/>
-      <w:r>
-        <w:rPr>
-          <w:color w:val="1F497D"/>
-        </w:rPr>
-        <w:t>.</w:t>
-      </w:r>
-      <w:r>
-        <w:rPr>
-          <w:color w:val="1F497D"/>
-        </w:rPr>
-        <w:t xml:space="preserve"> Wir verwenden nicht die AWS-eigene </w:t>
-      </w:r>
-      <w:proofErr w:type="spellStart"/>
-      <w:r>
-        <w:rPr>
-          <w:color w:val="1F497D"/>
-        </w:rPr>
-        <w:t>Kubernetes</w:t>
-      </w:r>
-      <w:proofErr w:type="spellEnd"/>
-      <w:r>
-        <w:rPr>
-          <w:color w:val="1F497D"/>
-        </w:rPr>
-        <w:t>-Implementation, sondern setzen ihn selbst auf.</w:t>
-      </w:r>
-    </w:p>
-    <w:p>
-      <w:pPr>
-        <w:ind w:left="360"/>
-        <w:rPr>
-          <w:color w:val="1F497D"/>
-        </w:rPr>
-      </w:pPr>
-    </w:p>
-    <w:p>
-      <w:pPr>
-        <w:ind w:left="360"/>
-        <w:rPr>
-          <w:color w:val="1F497D"/>
-        </w:rPr>
-      </w:pPr>
-      <w:r>
-        <w:rPr>
-          <w:color w:val="1F497D"/>
-        </w:rPr>
-        <w:t>A</w:t>
-      </w:r>
-      <w:r>
-        <w:rPr>
-          <w:color w:val="1F497D"/>
-        </w:rPr>
-        <w:t xml:space="preserve">ußerdem haben wir ein temporär existierendes Lasttest-Szenario, welches ebenfalls in der AWS-Cloud aufgesetzt wird und per </w:t>
-      </w:r>
-      <w:proofErr w:type="spellStart"/>
-      <w:r>
-        <w:rPr>
-          <w:color w:val="1F497D"/>
-        </w:rPr>
-        <w:t>ssh</w:t>
-      </w:r>
-      <w:proofErr w:type="spellEnd"/>
-      <w:r>
-        <w:rPr>
-          <w:color w:val="1F497D"/>
-        </w:rPr>
-        <w:t xml:space="preserve"> von der KOPS-Instanz aus gesteuert wird.</w:t>
-      </w:r>
-    </w:p>
-    <w:p>
-      <w:pPr>
-        <w:rPr>
-          <w:color w:val="1F497D"/>
-        </w:rPr>
-      </w:pPr>
-    </w:p>
-    <w:p>
-      <w:pPr>
-        <w:rPr>
-          <w:color w:val="1F497D"/>
-        </w:rPr>
-      </w:pPr>
+      <w:r>
+        <w:rPr>
+          <w:color w:val="1F497D"/>
+        </w:rPr>
+        <w:t xml:space="preserve">dafür müssen </w:t>
+      </w:r>
+      <w:r>
+        <w:rPr>
+          <w:color w:val="1F497D"/>
+        </w:rPr>
+        <w:t>die Webshop-</w:t>
+      </w:r>
+      <w:proofErr w:type="gramStart"/>
+      <w:r>
+        <w:rPr>
+          <w:color w:val="1F497D"/>
+        </w:rPr>
+        <w:t>Anwendung</w:t>
+      </w:r>
+      <w:r>
+        <w:rPr>
+          <w:color w:val="1F497D"/>
+        </w:rPr>
+        <w:t xml:space="preserve"> </w:t>
+      </w:r>
+      <w:r>
+        <w:rPr>
+          <w:color w:val="1F497D"/>
+        </w:rPr>
+        <w:t xml:space="preserve"> und</w:t>
+      </w:r>
+      <w:proofErr w:type="gramEnd"/>
+      <w:r>
+        <w:rPr>
+          <w:color w:val="1F497D"/>
+        </w:rPr>
+        <w:t xml:space="preserve"> die Kubernetes-YAML-Dateien </w:t>
+      </w:r>
+      <w:r>
+        <w:rPr>
+          <w:color w:val="1F497D"/>
+        </w:rPr>
+        <w:t xml:space="preserve">dort vorhanden sein; diesen Teil haben wir nicht </w:t>
+      </w:r>
+      <w:proofErr w:type="spellStart"/>
+      <w:r>
+        <w:rPr>
+          <w:color w:val="1F497D"/>
+        </w:rPr>
+        <w:t>verskriptet</w:t>
+      </w:r>
+      <w:proofErr w:type="spellEnd"/>
+      <w:r>
+        <w:rPr>
+          <w:color w:val="1F497D"/>
+        </w:rPr>
+        <w:t>, obwohl das möglich gewesen wäre.</w:t>
+      </w:r>
+      <w:r>
+        <w:rPr>
+          <w:color w:val="1F497D"/>
+        </w:rPr>
+        <w:t xml:space="preserve"> Weil das </w:t>
+      </w:r>
+      <w:proofErr w:type="spellStart"/>
+      <w:r>
+        <w:rPr>
+          <w:color w:val="1F497D"/>
+        </w:rPr>
+        <w:t>Deployment</w:t>
+      </w:r>
+      <w:proofErr w:type="spellEnd"/>
+      <w:r>
+        <w:rPr>
+          <w:color w:val="1F497D"/>
+        </w:rPr>
+        <w:t xml:space="preserve"> der KOPS-Instanz wegen der Softwareinstallationen und der genannten manuellen Schritte eine Weile dauert, haben wir bereits eine fertige KOPS-Instanz vorbereitet.</w:t>
+      </w:r>
     </w:p>
     <w:p>
       <w:pPr>
         <w:pStyle w:val="berschrift1"/>
       </w:pPr>
       <w:r>
-        <w:t>Aufsetzen der KOPS-Instanz</w:t>
-      </w:r>
-    </w:p>
-    <w:p>
-      <w:pPr>
-        <w:rPr>
-          <w:color w:val="1F497D"/>
-        </w:rPr>
-      </w:pPr>
-    </w:p>
-    <w:p>
-      <w:pPr>
-        <w:rPr>
-          <w:color w:val="1F497D"/>
-        </w:rPr>
-      </w:pPr>
-      <w:r>
-        <w:rPr>
-          <w:color w:val="1F497D"/>
-        </w:rPr>
-        <w:t xml:space="preserve">Die KOPS-Instanz wird mittels eines </w:t>
-      </w:r>
-      <w:proofErr w:type="spellStart"/>
-      <w:r>
-        <w:rPr>
-          <w:color w:val="1F497D"/>
-        </w:rPr>
-        <w:t>CloudFormation</w:t>
-      </w:r>
-      <w:proofErr w:type="spellEnd"/>
-      <w:r>
-        <w:rPr>
-          <w:color w:val="1F497D"/>
-        </w:rPr>
-        <w:t>-Templates aufgesetzt. Danach ist dort alle benötigte Software installiert</w:t>
-      </w:r>
-      <w:r>
-        <w:rPr>
-          <w:color w:val="1F497D"/>
-        </w:rPr>
-        <w:t xml:space="preserve">. </w:t>
-      </w:r>
-      <w:r>
-        <w:rPr>
-          <w:color w:val="1F497D"/>
-        </w:rPr>
-        <w:t>Das erste</w:t>
-      </w:r>
-      <w:r>
-        <w:rPr>
-          <w:color w:val="1F497D"/>
-        </w:rPr>
-        <w:t xml:space="preserve"> Aufsetzen des </w:t>
-      </w:r>
-      <w:proofErr w:type="spellStart"/>
-      <w:r>
-        <w:rPr>
-          <w:color w:val="1F497D"/>
-        </w:rPr>
-        <w:t>Kubernetes</w:t>
-      </w:r>
-      <w:proofErr w:type="spellEnd"/>
-      <w:r>
-        <w:rPr>
-          <w:color w:val="1F497D"/>
-        </w:rPr>
-        <w:t>-Clusters führen wir manuell durch;</w:t>
-      </w:r>
-      <w:r>
-        <w:rPr>
-          <w:color w:val="1F497D"/>
-        </w:rPr>
-        <w:t xml:space="preserve"> </w:t>
-      </w:r>
-      <w:r>
-        <w:rPr>
-          <w:color w:val="1F497D"/>
-        </w:rPr>
-        <w:t xml:space="preserve">dafür müssen </w:t>
-      </w:r>
-      <w:r>
-        <w:rPr>
-          <w:color w:val="1F497D"/>
-        </w:rPr>
-        <w:t>die Webshop-</w:t>
-      </w:r>
-      <w:proofErr w:type="gramStart"/>
-      <w:r>
-        <w:rPr>
-          <w:color w:val="1F497D"/>
-        </w:rPr>
-        <w:t>Anwendung</w:t>
-      </w:r>
-      <w:r>
-        <w:rPr>
-          <w:color w:val="1F497D"/>
-        </w:rPr>
-        <w:t xml:space="preserve"> </w:t>
-      </w:r>
-      <w:r>
-        <w:rPr>
-          <w:color w:val="1F497D"/>
-        </w:rPr>
-        <w:t xml:space="preserve"> und</w:t>
-      </w:r>
-      <w:proofErr w:type="gramEnd"/>
-      <w:r>
-        <w:rPr>
-          <w:color w:val="1F497D"/>
-        </w:rPr>
-        <w:t xml:space="preserve"> die </w:t>
-      </w:r>
-      <w:proofErr w:type="spellStart"/>
-      <w:r>
-        <w:rPr>
-          <w:color w:val="1F497D"/>
-        </w:rPr>
-        <w:t>Kubernetes</w:t>
-      </w:r>
-      <w:proofErr w:type="spellEnd"/>
-      <w:r>
-        <w:rPr>
-          <w:color w:val="1F497D"/>
-        </w:rPr>
-        <w:t xml:space="preserve">-YAML-Dateien </w:t>
-      </w:r>
-      <w:r>
-        <w:rPr>
-          <w:color w:val="1F497D"/>
-        </w:rPr>
-        <w:t xml:space="preserve">dort vorhanden sein; diesen Teil haben wir nicht </w:t>
-      </w:r>
-      <w:proofErr w:type="spellStart"/>
-      <w:r>
-        <w:rPr>
-          <w:color w:val="1F497D"/>
-        </w:rPr>
-        <w:t>verskriptet</w:t>
-      </w:r>
-      <w:proofErr w:type="spellEnd"/>
-      <w:r>
-        <w:rPr>
-          <w:color w:val="1F497D"/>
-        </w:rPr>
-        <w:t>, obwohl das möglich gewesen wäre.</w:t>
-      </w:r>
-      <w:r>
-        <w:rPr>
-          <w:color w:val="1F497D"/>
-        </w:rPr>
-        <w:t xml:space="preserve"> Weil das </w:t>
-      </w:r>
-      <w:proofErr w:type="spellStart"/>
-      <w:r>
-        <w:rPr>
-          <w:color w:val="1F497D"/>
-        </w:rPr>
-        <w:t>Deployment</w:t>
-      </w:r>
-      <w:proofErr w:type="spellEnd"/>
-      <w:r>
-        <w:rPr>
-          <w:color w:val="1F497D"/>
-        </w:rPr>
-        <w:t xml:space="preserve"> der KOPS-Instanz wegen der Softwareinstallationen und der genannten manuellen Schritte eine Weile dauert, haben wir bereits eine fertige KOPS-Instanz vorbereitet.</w:t>
-      </w:r>
-    </w:p>
-    <w:p>
-      <w:pPr>
-        <w:pStyle w:val="berschrift1"/>
-      </w:pPr>
-      <w:r>
-        <w:t xml:space="preserve">Aufsetzen des </w:t>
-      </w:r>
-      <w:proofErr w:type="spellStart"/>
-      <w:r>
-        <w:t>Kubernetes</w:t>
-      </w:r>
-      <w:proofErr w:type="spellEnd"/>
-      <w:r>
-        <w:t>-Clusters</w:t>
-      </w:r>
-    </w:p>
-    <w:p>
-      <w:pPr>
-        <w:rPr>
-          <w:color w:val="1F497D"/>
-        </w:rPr>
-      </w:pPr>
-    </w:p>
-    <w:p>
-      <w:pPr>
-        <w:rPr>
-          <w:color w:val="1F497D"/>
-        </w:rPr>
-      </w:pPr>
-      <w:r>
-        <w:rPr>
-          <w:color w:val="1F497D"/>
-        </w:rPr>
-        <w:t xml:space="preserve">Wir zeigen Ihnen nun, wie wir den </w:t>
-      </w:r>
-      <w:proofErr w:type="spellStart"/>
-      <w:r>
-        <w:rPr>
-          <w:color w:val="1F497D"/>
-        </w:rPr>
-        <w:t>Kubernetes</w:t>
-      </w:r>
-      <w:proofErr w:type="spellEnd"/>
-      <w:r>
-        <w:rPr>
-          <w:color w:val="1F497D"/>
-        </w:rPr>
-        <w:t>-Cluster aufsetzen:</w:t>
+        <w:t>Aufsetzen des Kubernetes-Clusters</w:t>
+      </w:r>
+    </w:p>
+    <w:p>
+      <w:pPr>
+        <w:rPr>
+          <w:color w:val="1F497D"/>
+        </w:rPr>
+      </w:pPr>
+    </w:p>
+    <w:p>
+      <w:pPr>
+        <w:rPr>
+          <w:color w:val="1F497D"/>
+        </w:rPr>
+      </w:pPr>
+      <w:r>
+        <w:rPr>
+          <w:color w:val="1F497D"/>
+        </w:rPr>
+        <w:t>Wir zeigen Ihnen nun, wie wir den Kubernetes-Cluster aufsetzen:</w:t>
       </w:r>
     </w:p>
     <w:p>
@@ -1433,21 +1339,7 @@
         <w:rPr>
           <w:color w:val="1F497D"/>
         </w:rPr>
-        <w:t xml:space="preserve">Damit wird </w:t>
-      </w:r>
-      <w:proofErr w:type="spellStart"/>
-      <w:r>
-        <w:rPr>
-          <w:color w:val="1F497D"/>
-        </w:rPr>
-        <w:t>Kubernetes</w:t>
-      </w:r>
-      <w:proofErr w:type="spellEnd"/>
-      <w:r>
-        <w:rPr>
-          <w:color w:val="1F497D"/>
-        </w:rPr>
-        <w:t xml:space="preserve"> die Berechtigung zum </w:t>
+        <w:t xml:space="preserve">Damit wird Kubernetes die Berechtigung zum </w:t>
       </w:r>
       <w:proofErr w:type="spellStart"/>
       <w:r>
@@ -2234,21 +2126,7 @@
         <w:rPr>
           <w:color w:val="1F497D"/>
         </w:rPr>
-        <w:t xml:space="preserve">Um sich mit dem </w:t>
-      </w:r>
-      <w:proofErr w:type="spellStart"/>
-      <w:r>
-        <w:rPr>
-          <w:color w:val="1F497D"/>
-        </w:rPr>
-        <w:t>Kubernetes</w:t>
-      </w:r>
-      <w:proofErr w:type="spellEnd"/>
-      <w:r>
-        <w:rPr>
-          <w:color w:val="1F497D"/>
-        </w:rPr>
-        <w:t>-Master zu verbinden: /</w:t>
+        <w:t>Um sich mit dem Kubernetes-Master zu verbinden: /</w:t>
       </w:r>
       <w:proofErr w:type="spellStart"/>
       <w:r>
@@ -6410,14 +6288,14 @@
         <w:rPr>
           <w:lang w:eastAsia="en-US"/>
         </w:rPr>
-        <w:t>Appserver-Pods</w:t>
-      </w:r>
-      <w:proofErr w:type="spellEnd"/>
-      <w:r>
-        <w:rPr>
-          <w:lang w:eastAsia="en-US"/>
-        </w:rPr>
-        <w:t xml:space="preserve"> des vorangehenden Starts abrufen:</w:t>
+        <w:t>Appserver</w:t>
+      </w:r>
+      <w:proofErr w:type="spellEnd"/>
+      <w:r>
+        <w:rPr>
+          <w:lang w:eastAsia="en-US"/>
+        </w:rPr>
+        <w:t>-Pods des vorangehenden Starts abrufen:</w:t>
       </w:r>
     </w:p>
     <w:p>
@@ -7358,6 +7236,1634 @@
     </w:p>
     <w:p/>
     <w:p>
+      <w:r>
+        <w:t xml:space="preserve">Die Adresse des </w:t>
+      </w:r>
+      <w:proofErr w:type="spellStart"/>
+      <w:r>
+        <w:t>Weave</w:t>
+      </w:r>
+      <w:proofErr w:type="spellEnd"/>
+      <w:r>
+        <w:t xml:space="preserve"> Load </w:t>
+      </w:r>
+      <w:proofErr w:type="spellStart"/>
+      <w:r>
+        <w:t>Balancers</w:t>
+      </w:r>
+      <w:proofErr w:type="spellEnd"/>
+      <w:r>
+        <w:t xml:space="preserve"> kann mit folgendem Befehl herausgefunden werden:</w:t>
+      </w:r>
+    </w:p>
+    <w:p/>
+    <w:p>
+      <w:proofErr w:type="spellStart"/>
+      <w:r>
+        <w:t>kubectl</w:t>
+      </w:r>
+      <w:proofErr w:type="spellEnd"/>
+      <w:r>
+        <w:t xml:space="preserve"> </w:t>
+      </w:r>
+      <w:proofErr w:type="spellStart"/>
+      <w:r>
+        <w:t>get</w:t>
+      </w:r>
+      <w:proofErr w:type="spellEnd"/>
+      <w:r>
+        <w:t xml:space="preserve"> </w:t>
+      </w:r>
+      <w:proofErr w:type="spellStart"/>
+      <w:r>
+        <w:t>svc</w:t>
+      </w:r>
+      <w:proofErr w:type="spellEnd"/>
+      <w:r>
+        <w:t xml:space="preserve"> -n </w:t>
+      </w:r>
+      <w:proofErr w:type="spellStart"/>
+      <w:proofErr w:type="gramStart"/>
+      <w:r>
+        <w:t>weave</w:t>
+      </w:r>
+      <w:proofErr w:type="spellEnd"/>
+      <w:r>
+        <w:t xml:space="preserve">  </w:t>
+      </w:r>
+      <w:proofErr w:type="spellStart"/>
+      <w:r>
+        <w:rPr>
+          <w:rFonts w:asciiTheme="minorHAnsi" w:hAnsiTheme="minorHAnsi" w:cstheme="minorBidi"/>
+          <w:lang w:eastAsia="en-US"/>
+        </w:rPr>
+        <w:t>weave</w:t>
+      </w:r>
+      <w:proofErr w:type="gramEnd"/>
+      <w:r>
+        <w:rPr>
+          <w:rFonts w:asciiTheme="minorHAnsi" w:hAnsiTheme="minorHAnsi" w:cstheme="minorBidi"/>
+          <w:lang w:eastAsia="en-US"/>
+        </w:rPr>
+        <w:t>-scope-app</w:t>
+      </w:r>
+      <w:proofErr w:type="spellEnd"/>
+      <w:r>
+        <w:t xml:space="preserve"> -o </w:t>
+      </w:r>
+      <w:proofErr w:type="spellStart"/>
+      <w:r>
+        <w:t>json</w:t>
+      </w:r>
+      <w:proofErr w:type="spellEnd"/>
+      <w:r>
+        <w:t xml:space="preserve"> | </w:t>
+      </w:r>
+      <w:proofErr w:type="spellStart"/>
+      <w:r>
+        <w:t>jq</w:t>
+      </w:r>
+      <w:proofErr w:type="spellEnd"/>
+      <w:r>
+        <w:t xml:space="preserve"> -r </w:t>
+      </w:r>
+      <w:r>
+        <w:rPr>
+          <w:rFonts w:cstheme="minorBidi"/>
+        </w:rPr>
+        <w:t>"</w:t>
+      </w:r>
+      <w:r>
+        <w:t>.</w:t>
+      </w:r>
+      <w:proofErr w:type="spellStart"/>
+      <w:r>
+        <w:t>status.loadBalancer.ingres</w:t>
+      </w:r>
+      <w:proofErr w:type="spellEnd"/>
+      <w:r>
+        <w:t>[].</w:t>
+      </w:r>
+      <w:proofErr w:type="spellStart"/>
+      <w:r>
+        <w:t>hostname</w:t>
+      </w:r>
+      <w:proofErr w:type="spellEnd"/>
+      <w:r>
+        <w:rPr>
+          <w:rFonts w:cstheme="minorBidi"/>
+        </w:rPr>
+        <w:t>"</w:t>
+      </w:r>
+    </w:p>
+    <w:p>
+      <w:proofErr w:type="spellStart"/>
+      <w:r>
+        <w:t>kubectl</w:t>
+      </w:r>
+      <w:proofErr w:type="spellEnd"/>
+      <w:r>
+        <w:t xml:space="preserve"> </w:t>
+      </w:r>
+      <w:proofErr w:type="spellStart"/>
+      <w:r>
+        <w:t>get</w:t>
+      </w:r>
+      <w:proofErr w:type="spellEnd"/>
+      <w:r>
+        <w:t xml:space="preserve"> </w:t>
+      </w:r>
+      <w:proofErr w:type="spellStart"/>
+      <w:r>
+        <w:t>svc</w:t>
+      </w:r>
+      <w:proofErr w:type="spellEnd"/>
+      <w:r>
+        <w:t xml:space="preserve"> -n </w:t>
+      </w:r>
+      <w:proofErr w:type="spellStart"/>
+      <w:proofErr w:type="gramStart"/>
+      <w:r>
+        <w:t>weave</w:t>
+      </w:r>
+      <w:proofErr w:type="spellEnd"/>
+      <w:r>
+        <w:t xml:space="preserve">  </w:t>
+      </w:r>
+      <w:proofErr w:type="spellStart"/>
+      <w:r>
+        <w:rPr>
+          <w:rFonts w:asciiTheme="minorHAnsi" w:hAnsiTheme="minorHAnsi" w:cstheme="minorBidi"/>
+          <w:lang w:eastAsia="en-US"/>
+        </w:rPr>
+        <w:t>weave</w:t>
+      </w:r>
+      <w:proofErr w:type="gramEnd"/>
+      <w:r>
+        <w:rPr>
+          <w:rFonts w:asciiTheme="minorHAnsi" w:hAnsiTheme="minorHAnsi" w:cstheme="minorBidi"/>
+          <w:lang w:eastAsia="en-US"/>
+        </w:rPr>
+        <w:t>-scope-app</w:t>
+      </w:r>
+      <w:proofErr w:type="spellEnd"/>
+      <w:r>
+        <w:t xml:space="preserve"> -o </w:t>
+      </w:r>
+      <w:proofErr w:type="spellStart"/>
+      <w:r>
+        <w:t>json</w:t>
+      </w:r>
+      <w:proofErr w:type="spellEnd"/>
+      <w:r>
+        <w:t xml:space="preserve"> | </w:t>
+      </w:r>
+      <w:proofErr w:type="spellStart"/>
+      <w:r>
+        <w:t>jq</w:t>
+      </w:r>
+      <w:proofErr w:type="spellEnd"/>
+      <w:r>
+        <w:t xml:space="preserve"> -r </w:t>
+      </w:r>
+      <w:r>
+        <w:rPr>
+          <w:rFonts w:cstheme="minorBidi"/>
+        </w:rPr>
+        <w:t>"</w:t>
+      </w:r>
+      <w:r>
+        <w:t>.</w:t>
+      </w:r>
+      <w:proofErr w:type="spellStart"/>
+      <w:r>
+        <w:t>spec.ports</w:t>
+      </w:r>
+      <w:proofErr w:type="spellEnd"/>
+      <w:r>
+        <w:t>[].</w:t>
+      </w:r>
+      <w:proofErr w:type="spellStart"/>
+      <w:r>
+        <w:t>nodePort</w:t>
+      </w:r>
+      <w:proofErr w:type="spellEnd"/>
+      <w:r>
+        <w:rPr>
+          <w:rFonts w:cstheme="minorBidi"/>
+        </w:rPr>
+        <w:t>"</w:t>
+      </w:r>
+    </w:p>
+    <w:p>
+      <w:pPr>
+        <w:spacing w:line="259" w:lineRule="auto"/>
+        <w:rPr>
+          <w:rFonts w:asciiTheme="minorHAnsi" w:hAnsiTheme="minorHAnsi" w:cstheme="minorBidi"/>
+          <w:lang w:eastAsia="en-US"/>
+        </w:rPr>
+      </w:pPr>
+    </w:p>
+    <w:p/>
+    <w:p>
+      <w:r>
+        <w:t xml:space="preserve">Die Adresse des </w:t>
+      </w:r>
+      <w:proofErr w:type="spellStart"/>
+      <w:r>
+        <w:t>Grafana</w:t>
+      </w:r>
+      <w:proofErr w:type="spellEnd"/>
+      <w:r>
+        <w:t xml:space="preserve"> Load </w:t>
+      </w:r>
+      <w:proofErr w:type="spellStart"/>
+      <w:r>
+        <w:t>Balancers</w:t>
+      </w:r>
+      <w:proofErr w:type="spellEnd"/>
+      <w:r>
+        <w:t xml:space="preserve"> kann mit folgendem Befehl herausgefunden werden:</w:t>
+      </w:r>
+    </w:p>
+    <w:p/>
+    <w:p>
+      <w:pPr>
+        <w:rPr>
+          <w:rFonts w:cstheme="minorHAnsi"/>
+        </w:rPr>
+      </w:pPr>
+      <w:proofErr w:type="spellStart"/>
+      <w:r>
+        <w:t>kubectl</w:t>
+      </w:r>
+      <w:proofErr w:type="spellEnd"/>
+      <w:r>
+        <w:t xml:space="preserve"> </w:t>
+      </w:r>
+      <w:proofErr w:type="spellStart"/>
+      <w:r>
+        <w:t>get</w:t>
+      </w:r>
+      <w:proofErr w:type="spellEnd"/>
+      <w:r>
+        <w:t xml:space="preserve"> </w:t>
+      </w:r>
+      <w:proofErr w:type="spellStart"/>
+      <w:r>
+        <w:t>svc</w:t>
+      </w:r>
+      <w:proofErr w:type="spellEnd"/>
+      <w:r>
+        <w:t xml:space="preserve"> -n </w:t>
+      </w:r>
+      <w:proofErr w:type="spellStart"/>
+      <w:r>
+        <w:t>monitoring</w:t>
+      </w:r>
+      <w:proofErr w:type="spellEnd"/>
+      <w:r>
+        <w:t xml:space="preserve"> </w:t>
+      </w:r>
+      <w:proofErr w:type="spellStart"/>
+      <w:r>
+        <w:t>grafana</w:t>
+      </w:r>
+      <w:proofErr w:type="spellEnd"/>
+      <w:r>
+        <w:t xml:space="preserve"> -o </w:t>
+      </w:r>
+      <w:proofErr w:type="spellStart"/>
+      <w:r>
+        <w:t>json</w:t>
+      </w:r>
+      <w:proofErr w:type="spellEnd"/>
+      <w:r>
+        <w:t xml:space="preserve"> | </w:t>
+      </w:r>
+      <w:proofErr w:type="spellStart"/>
+      <w:r>
+        <w:t>jq</w:t>
+      </w:r>
+      <w:proofErr w:type="spellEnd"/>
+      <w:r>
+        <w:t xml:space="preserve"> -r </w:t>
+      </w:r>
+      <w:proofErr w:type="gramStart"/>
+      <w:r>
+        <w:rPr>
+          <w:rFonts w:cstheme="minorHAnsi"/>
+        </w:rPr>
+        <w:t>"</w:t>
+      </w:r>
+      <w:r>
+        <w:t>.</w:t>
+      </w:r>
+      <w:proofErr w:type="spellStart"/>
+      <w:r>
+        <w:t>status</w:t>
+      </w:r>
+      <w:proofErr w:type="gramEnd"/>
+      <w:r>
+        <w:t>.loadBalancer.ingres</w:t>
+      </w:r>
+      <w:proofErr w:type="spellEnd"/>
+      <w:r>
+        <w:t>[].</w:t>
+      </w:r>
+      <w:proofErr w:type="spellStart"/>
+      <w:r>
+        <w:t>hostname</w:t>
+      </w:r>
+      <w:proofErr w:type="spellEnd"/>
+      <w:r>
+        <w:rPr>
+          <w:rFonts w:cstheme="minorHAnsi"/>
+        </w:rPr>
+        <w:t>"</w:t>
+      </w:r>
+    </w:p>
+    <w:p>
+      <w:pPr>
+        <w:rPr>
+          <w:rFonts w:cstheme="minorHAnsi"/>
+        </w:rPr>
+      </w:pPr>
+    </w:p>
+    <w:p>
+      <w:pPr>
+        <w:rPr>
+          <w:rFonts w:cstheme="minorHAnsi"/>
+        </w:rPr>
+      </w:pPr>
+      <w:r>
+        <w:rPr>
+          <w:rFonts w:cstheme="minorHAnsi"/>
+        </w:rPr>
+        <w:t>Auf dem Port 3000 kann dann die Oberfläche erreicht werden.</w:t>
+      </w:r>
+    </w:p>
+    <w:p>
+      <w:pPr>
+        <w:rPr>
+          <w:rFonts w:cstheme="minorHAnsi"/>
+        </w:rPr>
+      </w:pPr>
+    </w:p>
+    <w:p>
+      <w:pPr>
+        <w:tabs>
+          <w:tab w:val="left" w:pos="6375"/>
+        </w:tabs>
+        <w:rPr>
+          <w:rFonts w:cstheme="minorHAnsi"/>
+        </w:rPr>
+      </w:pPr>
+      <w:r>
+        <w:rPr>
+          <w:rFonts w:cstheme="minorHAnsi"/>
+        </w:rPr>
+        <w:t xml:space="preserve">In der Oberfläche kann man sich einloggen mit </w:t>
+      </w:r>
+      <w:proofErr w:type="spellStart"/>
+      <w:proofErr w:type="gramStart"/>
+      <w:r>
+        <w:rPr>
+          <w:rFonts w:cstheme="minorHAnsi"/>
+          <w:b/>
+        </w:rPr>
+        <w:t>admin:admin</w:t>
+      </w:r>
+      <w:proofErr w:type="spellEnd"/>
+      <w:proofErr w:type="gramEnd"/>
+      <w:r>
+        <w:rPr>
+          <w:rFonts w:cstheme="minorHAnsi"/>
+          <w:b/>
+        </w:rPr>
+        <w:t xml:space="preserve"> </w:t>
+      </w:r>
+    </w:p>
+    <w:p>
+      <w:pPr>
+        <w:tabs>
+          <w:tab w:val="left" w:pos="6375"/>
+        </w:tabs>
+        <w:rPr>
+          <w:rFonts w:cstheme="minorHAnsi"/>
+        </w:rPr>
+      </w:pPr>
+      <w:r>
+        <w:rPr>
+          <w:rFonts w:cstheme="minorHAnsi"/>
+          <w:noProof/>
+        </w:rPr>
+        <mc:AlternateContent>
+          <mc:Choice Requires="wps">
+            <w:drawing>
+              <wp:anchor distT="0" distB="0" distL="114300" distR="114300" simplePos="0" relativeHeight="251664384" behindDoc="0" locked="0" layoutInCell="1" allowOverlap="1">
+                <wp:simplePos x="0" y="0"/>
+                <wp:positionH relativeFrom="column">
+                  <wp:posOffset>338455</wp:posOffset>
+                </wp:positionH>
+                <wp:positionV relativeFrom="paragraph">
+                  <wp:posOffset>4347210</wp:posOffset>
+                </wp:positionV>
+                <wp:extent cx="142875" cy="0"/>
+                <wp:effectExtent l="38100" t="76200" r="0" b="95250"/>
+                <wp:wrapNone/>
+                <wp:docPr id="18" name="Gerade Verbindung mit Pfeil 18"/>
+                <wp:cNvGraphicFramePr/>
+                <a:graphic xmlns:a="http://schemas.openxmlformats.org/drawingml/2006/main">
+                  <a:graphicData uri="http://schemas.microsoft.com/office/word/2010/wordprocessingShape">
+                    <wps:wsp>
+                      <wps:cNvCnPr/>
+                      <wps:spPr>
+                        <a:xfrm flipH="1">
+                          <a:off x="0" y="0"/>
+                          <a:ext cx="142875" cy="0"/>
+                        </a:xfrm>
+                        <a:prstGeom prst="straightConnector1">
+                          <a:avLst/>
+                        </a:prstGeom>
+                        <a:ln>
+                          <a:solidFill>
+                            <a:srgbClr val="C00000"/>
+                          </a:solidFill>
+                          <a:tailEnd type="triangle"/>
+                        </a:ln>
+                      </wps:spPr>
+                      <wps:style>
+                        <a:lnRef idx="1">
+                          <a:schemeClr val="accent1"/>
+                        </a:lnRef>
+                        <a:fillRef idx="0">
+                          <a:schemeClr val="accent1"/>
+                        </a:fillRef>
+                        <a:effectRef idx="0">
+                          <a:schemeClr val="accent1"/>
+                        </a:effectRef>
+                        <a:fontRef idx="minor">
+                          <a:schemeClr val="tx1"/>
+                        </a:fontRef>
+                      </wps:style>
+                      <wps:bodyPr/>
+                    </wps:wsp>
+                  </a:graphicData>
+                </a:graphic>
+              </wp:anchor>
+            </w:drawing>
+          </mc:Choice>
+          <mc:Fallback>
+            <w:pict>
+              <v:shapetype w14:anchorId="5D0944FB" id="_x0000_t32" coordsize="21600,21600" o:spt="32" o:oned="t" path="m,l21600,21600e" filled="f">
+                <v:path arrowok="t" fillok="f" o:connecttype="none"/>
+                <o:lock v:ext="edit" shapetype="t"/>
+              </v:shapetype>
+              <v:shape id="Gerade Verbindung mit Pfeil 18" o:spid="_x0000_s1026" type="#_x0000_t32" style="position:absolute;margin-left:26.65pt;margin-top:342.3pt;width:11.25pt;height:0;flip:x;z-index:251664384;visibility:visible;mso-wrap-style:square;mso-wrap-distance-left:9pt;mso-wrap-distance-top:0;mso-wrap-distance-right:9pt;mso-wrap-distance-bottom:0;mso-position-horizontal:absolute;mso-position-horizontal-relative:text;mso-position-vertical:absolute;mso-position-vertical-relative:text" o:gfxdata="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" strokecolor="#c00000" strokeweight=".5pt">
+                <v:stroke endarrow="block" joinstyle="miter"/>
+              </v:shape>
+            </w:pict>
+          </mc:Fallback>
+        </mc:AlternateContent>
+      </w:r>
+      <w:r>
+        <w:rPr>
+          <w:rFonts w:cstheme="minorHAnsi"/>
+          <w:noProof/>
+        </w:rPr>
+        <mc:AlternateContent>
+          <mc:Choice Requires="wps">
+            <w:drawing>
+              <wp:anchor distT="0" distB="0" distL="114300" distR="114300" simplePos="0" relativeHeight="251663360" behindDoc="0" locked="0" layoutInCell="1" allowOverlap="1">
+                <wp:simplePos x="0" y="0"/>
+                <wp:positionH relativeFrom="column">
+                  <wp:posOffset>795655</wp:posOffset>
+                </wp:positionH>
+                <wp:positionV relativeFrom="paragraph">
+                  <wp:posOffset>708660</wp:posOffset>
+                </wp:positionV>
+                <wp:extent cx="28575" cy="152400"/>
+                <wp:effectExtent l="57150" t="38100" r="66675" b="19050"/>
+                <wp:wrapNone/>
+                <wp:docPr id="13" name="Gerade Verbindung mit Pfeil 13"/>
+                <wp:cNvGraphicFramePr/>
+                <a:graphic xmlns:a="http://schemas.openxmlformats.org/drawingml/2006/main">
+                  <a:graphicData uri="http://schemas.microsoft.com/office/word/2010/wordprocessingShape">
+                    <wps:wsp>
+                      <wps:cNvCnPr/>
+                      <wps:spPr>
+                        <a:xfrm flipH="1" flipV="1">
+                          <a:off x="0" y="0"/>
+                          <a:ext cx="28575" cy="152400"/>
+                        </a:xfrm>
+                        <a:prstGeom prst="straightConnector1">
+                          <a:avLst/>
+                        </a:prstGeom>
+                        <a:ln>
+                          <a:solidFill>
+                            <a:srgbClr val="C00000"/>
+                          </a:solidFill>
+                          <a:tailEnd type="triangle"/>
+                        </a:ln>
+                      </wps:spPr>
+                      <wps:style>
+                        <a:lnRef idx="1">
+                          <a:schemeClr val="accent1"/>
+                        </a:lnRef>
+                        <a:fillRef idx="0">
+                          <a:schemeClr val="accent1"/>
+                        </a:fillRef>
+                        <a:effectRef idx="0">
+                          <a:schemeClr val="accent1"/>
+                        </a:effectRef>
+                        <a:fontRef idx="minor">
+                          <a:schemeClr val="tx1"/>
+                        </a:fontRef>
+                      </wps:style>
+                      <wps:bodyPr/>
+                    </wps:wsp>
+                  </a:graphicData>
+                </a:graphic>
+              </wp:anchor>
+            </w:drawing>
+          </mc:Choice>
+          <mc:Fallback>
+            <w:pict>
+              <v:shape w14:anchorId="68FDB384" id="Gerade Verbindung mit Pfeil 13" o:spid="_x0000_s1026" type="#_x0000_t32" style="position:absolute;margin-left:62.65pt;margin-top:55.8pt;width:2.25pt;height:12pt;flip:x y;z-index:251663360;visibility:visible;mso-wrap-style:square;mso-wrap-distance-left:9pt;mso-wrap-distance-top:0;mso-wrap-distance-right:9pt;mso-wrap-distance-bottom:0;mso-position-horizontal:absolute;mso-position-horizontal-relative:text;mso-position-vertical:absolute;mso-position-vertical-relative:text" o:gfxdata="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" strokecolor="#c00000" strokeweight=".5pt">
+                <v:stroke endarrow="block" joinstyle="miter"/>
+              </v:shape>
+            </w:pict>
+          </mc:Fallback>
+        </mc:AlternateContent>
+      </w:r>
+      <w:r>
+        <w:rPr>
+          <w:rFonts w:cstheme="minorHAnsi"/>
+          <w:noProof/>
+        </w:rPr>
+        <mc:AlternateContent>
+          <mc:Choice Requires="wps">
+            <w:drawing>
+              <wp:anchor distT="0" distB="0" distL="114300" distR="114300" simplePos="0" relativeHeight="251662336" behindDoc="0" locked="0" layoutInCell="1" allowOverlap="1">
+                <wp:simplePos x="0" y="0"/>
+                <wp:positionH relativeFrom="column">
+                  <wp:posOffset>367030</wp:posOffset>
+                </wp:positionH>
+                <wp:positionV relativeFrom="paragraph">
+                  <wp:posOffset>861060</wp:posOffset>
+                </wp:positionV>
+                <wp:extent cx="914400" cy="276225"/>
+                <wp:effectExtent l="0" t="0" r="17780" b="28575"/>
+                <wp:wrapNone/>
+                <wp:docPr id="11" name="Textfeld 11"/>
+                <wp:cNvGraphicFramePr/>
+                <a:graphic xmlns:a="http://schemas.openxmlformats.org/drawingml/2006/main">
+                  <a:graphicData uri="http://schemas.microsoft.com/office/word/2010/wordprocessingShape">
+                    <wps:wsp>
+                      <wps:cNvSpPr txBox="1"/>
+                      <wps:spPr>
+                        <a:xfrm>
+                          <a:off x="0" y="0"/>
+                          <a:ext cx="914400" cy="276225"/>
+                        </a:xfrm>
+                        <a:prstGeom prst="rect">
+                          <a:avLst/>
+                        </a:prstGeom>
+                        <a:noFill/>
+                        <a:ln w="6350">
+                          <a:solidFill>
+                            <a:prstClr val="black"/>
+                          </a:solidFill>
+                        </a:ln>
+                      </wps:spPr>
+                      <wps:txbx>
+                        <w:txbxContent>
+                          <w:p>
+                            <w:pPr>
+                              <w:rPr>
+                                <w:color w:val="FF0000"/>
+                              </w:rPr>
+                            </w:pPr>
+                            <w:r>
+                              <w:rPr>
+                                <w:color w:val="FF0000"/>
+                              </w:rPr>
+                              <w:t>Hier sind die Dashboards</w:t>
+                            </w:r>
+                          </w:p>
+                        </w:txbxContent>
+                      </wps:txbx>
+                      <wps:bodyPr rot="0" spcFirstLastPara="0" vertOverflow="overflow" horzOverflow="overflow" vert="horz" wrap="none" lIns="91440" tIns="45720" rIns="91440" bIns="45720" numCol="1" spcCol="0" rtlCol="0" fromWordArt="0" anchor="t" anchorCtr="0" forceAA="0" compatLnSpc="1">
+                        <a:prstTxWarp prst="textNoShape">
+                          <a:avLst/>
+                        </a:prstTxWarp>
+                        <a:noAutofit/>
+                      </wps:bodyPr>
+                    </wps:wsp>
+                  </a:graphicData>
+                </a:graphic>
+                <wp14:sizeRelV relativeFrom="margin">
+                  <wp14:pctHeight>0</wp14:pctHeight>
+                </wp14:sizeRelV>
+              </wp:anchor>
+            </w:drawing>
+          </mc:Choice>
+          <mc:Fallback>
+            <w:pict>
+              <v:shapetype id="_x0000_t202" coordsize="21600,21600" o:spt="202" path="m,l,21600r21600,l21600,xe">
+                <v:stroke joinstyle="miter"/>
+                <v:path gradientshapeok="t" o:connecttype="rect"/>
+              </v:shapetype>
+              <v:shape id="Textfeld 11" o:spid="_x0000_s1026" type="#_x0000_t202" style="position:absolute;margin-left:28.9pt;margin-top:67.8pt;width:1in;height:21.75pt;z-index:251662336;visibility:visible;mso-wrap-style:none;mso-height-percent:0;mso-wrap-distance-left:9pt;mso-wrap-distance-top:0;mso-wrap-distance-right:9pt;mso-wrap-distance-bottom:0;mso-position-horizontal:absolute;mso-position-horizontal-relative:text;mso-position-vertical:absolute;mso-position-vertical-relative:text;mso-height-percent:0;mso-height-relative:margin;v-text-anchor:top" o:gfxdata="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" filled="f" strokeweight=".5pt">
+                <v:textbox>
+                  <w:txbxContent>
+                    <w:p>
+                      <w:pPr>
+                        <w:rPr>
+                          <w:color w:val="FF0000"/>
+                        </w:rPr>
+                      </w:pPr>
+                      <w:r>
+                        <w:rPr>
+                          <w:color w:val="FF0000"/>
+                        </w:rPr>
+                        <w:t>Hier sind die Dashboards</w:t>
+                      </w:r>
+                    </w:p>
+                  </w:txbxContent>
+                </v:textbox>
+              </v:shape>
+            </w:pict>
+          </mc:Fallback>
+        </mc:AlternateContent>
+      </w:r>
+      <w:r>
+        <w:rPr>
+          <w:rFonts w:cstheme="minorHAnsi"/>
+          <w:noProof/>
+        </w:rPr>
+        <mc:AlternateContent>
+          <mc:Choice Requires="wps">
+            <w:drawing>
+              <wp:anchor distT="0" distB="0" distL="114300" distR="114300" simplePos="0" relativeHeight="251661312" behindDoc="0" locked="0" layoutInCell="1" allowOverlap="1">
+                <wp:simplePos x="0" y="0"/>
+                <wp:positionH relativeFrom="column">
+                  <wp:posOffset>424180</wp:posOffset>
+                </wp:positionH>
+                <wp:positionV relativeFrom="paragraph">
+                  <wp:posOffset>451485</wp:posOffset>
+                </wp:positionV>
+                <wp:extent cx="657225" cy="257175"/>
+                <wp:effectExtent l="19050" t="19050" r="47625" b="47625"/>
+                <wp:wrapNone/>
+                <wp:docPr id="7" name="Abgerundetes Rechteck 7"/>
+                <wp:cNvGraphicFramePr/>
+                <a:graphic xmlns:a="http://schemas.openxmlformats.org/drawingml/2006/main">
+                  <a:graphicData uri="http://schemas.microsoft.com/office/word/2010/wordprocessingShape">
+                    <wps:wsp>
+                      <wps:cNvSpPr/>
+                      <wps:spPr>
+                        <a:xfrm>
+                          <a:off x="0" y="0"/>
+                          <a:ext cx="657225" cy="257175"/>
+                        </a:xfrm>
+                        <a:prstGeom prst="roundRect">
+                          <a:avLst/>
+                        </a:prstGeom>
+                        <a:noFill/>
+                        <a:ln w="57150">
+                          <a:solidFill>
+                            <a:srgbClr val="C00000"/>
+                          </a:solidFill>
+                        </a:ln>
+                      </wps:spPr>
+                      <wps:style>
+                        <a:lnRef idx="2">
+                          <a:schemeClr val="accent1">
+                            <a:shade val="50000"/>
+                          </a:schemeClr>
+                        </a:lnRef>
+                        <a:fillRef idx="1">
+                          <a:schemeClr val="accent1"/>
+                        </a:fillRef>
+                        <a:effectRef idx="0">
+                          <a:schemeClr val="accent1"/>
+                        </a:effectRef>
+                        <a:fontRef idx="minor">
+                          <a:schemeClr val="lt1"/>
+                        </a:fontRef>
+                      </wps:style>
+                      <wps:bodyPr rot="0" spcFirstLastPara="0" vertOverflow="overflow" horzOverflow="overflow" vert="horz" wrap="square" lIns="91440" tIns="45720" rIns="91440" bIns="45720" numCol="1" spcCol="0" rtlCol="0" fromWordArt="0" anchor="ctr" anchorCtr="0" forceAA="0" compatLnSpc="1">
+                        <a:prstTxWarp prst="textNoShape">
+                          <a:avLst/>
+                        </a:prstTxWarp>
+                        <a:noAutofit/>
+                      </wps:bodyPr>
+                    </wps:wsp>
+                  </a:graphicData>
+                </a:graphic>
+                <wp14:sizeRelH relativeFrom="margin">
+                  <wp14:pctWidth>0</wp14:pctWidth>
+                </wp14:sizeRelH>
+              </wp:anchor>
+            </w:drawing>
+          </mc:Choice>
+          <mc:Fallback>
+            <w:pict>
+              <v:roundrect w14:anchorId="70B2D597" id="Abgerundetes Rechteck 7" o:spid="_x0000_s1026" style="position:absolute;margin-left:33.4pt;margin-top:35.55pt;width:51.75pt;height:20.25pt;z-index:251661312;visibility:visible;mso-wrap-style:square;mso-width-percent:0;mso-wrap-distance-left:9pt;mso-wrap-distance-top:0;mso-wrap-distance-right:9pt;mso-wrap-distance-bottom:0;mso-position-horizontal:absolute;mso-position-horizontal-relative:text;mso-position-vertical:absolute;mso-position-vertical-relative:text;mso-width-percent:0;mso-width-relative:margin;v-text-anchor:middle" arcsize="10923f" o:gfxdata="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" filled="f" strokecolor="#c00000" strokeweight="4.5pt">
+                <v:stroke joinstyle="miter"/>
+              </v:roundrect>
+            </w:pict>
+          </mc:Fallback>
+        </mc:AlternateContent>
+      </w:r>
+      <w:r>
+        <w:rPr>
+          <w:rFonts w:cstheme="minorHAnsi"/>
+          <w:noProof/>
+        </w:rPr>
+        <mc:AlternateContent>
+          <mc:Choice Requires="wps">
+            <w:drawing>
+              <wp:anchor distT="0" distB="0" distL="114300" distR="114300" simplePos="0" relativeHeight="251660288" behindDoc="0" locked="0" layoutInCell="1" allowOverlap="1">
+                <wp:simplePos x="0" y="0"/>
+                <wp:positionH relativeFrom="column">
+                  <wp:posOffset>424180</wp:posOffset>
+                </wp:positionH>
+                <wp:positionV relativeFrom="paragraph">
+                  <wp:posOffset>4213860</wp:posOffset>
+                </wp:positionV>
+                <wp:extent cx="914400" cy="285750"/>
+                <wp:effectExtent l="0" t="0" r="0" b="0"/>
+                <wp:wrapNone/>
+                <wp:docPr id="6" name="Textfeld 6"/>
+                <wp:cNvGraphicFramePr/>
+                <a:graphic xmlns:a="http://schemas.openxmlformats.org/drawingml/2006/main">
+                  <a:graphicData uri="http://schemas.microsoft.com/office/word/2010/wordprocessingShape">
+                    <wps:wsp>
+                      <wps:cNvSpPr txBox="1"/>
+                      <wps:spPr>
+                        <a:xfrm>
+                          <a:off x="0" y="0"/>
+                          <a:ext cx="914400" cy="285750"/>
+                        </a:xfrm>
+                        <a:prstGeom prst="rect">
+                          <a:avLst/>
+                        </a:prstGeom>
+                        <a:noFill/>
+                        <a:ln w="6350">
+                          <a:noFill/>
+                        </a:ln>
+                      </wps:spPr>
+                      <wps:txbx>
+                        <w:txbxContent>
+                          <w:p>
+                            <w:pPr>
+                              <w:rPr>
+                                <w:color w:val="FF0000"/>
+                              </w:rPr>
+                            </w:pPr>
+                            <w:r>
+                              <w:rPr>
+                                <w:color w:val="FF0000"/>
+                              </w:rPr>
+                              <w:t>Login</w:t>
+                            </w:r>
+                          </w:p>
+                        </w:txbxContent>
+                      </wps:txbx>
+                      <wps:bodyPr rot="0" spcFirstLastPara="0" vertOverflow="overflow" horzOverflow="overflow" vert="horz" wrap="none" lIns="91440" tIns="45720" rIns="91440" bIns="45720" numCol="1" spcCol="0" rtlCol="0" fromWordArt="0" anchor="t" anchorCtr="0" forceAA="0" compatLnSpc="1">
+                        <a:prstTxWarp prst="textNoShape">
+                          <a:avLst/>
+                        </a:prstTxWarp>
+                        <a:noAutofit/>
+                      </wps:bodyPr>
+                    </wps:wsp>
+                  </a:graphicData>
+                </a:graphic>
+                <wp14:sizeRelV relativeFrom="margin">
+                  <wp14:pctHeight>0</wp14:pctHeight>
+                </wp14:sizeRelV>
+              </wp:anchor>
+            </w:drawing>
+          </mc:Choice>
+          <mc:Fallback>
+            <w:pict>
+              <v:shape id="Textfeld 6" o:spid="_x0000_s1027" type="#_x0000_t202" style="position:absolute;margin-left:33.4pt;margin-top:331.8pt;width:1in;height:22.5pt;z-index:251660288;visibility:visible;mso-wrap-style:none;mso-height-percent:0;mso-wrap-distance-left:9pt;mso-wrap-distance-top:0;mso-wrap-distance-right:9pt;mso-wrap-distance-bottom:0;mso-position-horizontal:absolute;mso-position-horizontal-relative:text;mso-position-vertical:absolute;mso-position-vertical-relative:text;mso-height-percent:0;mso-height-relative:margin;v-text-anchor:top" o:gfxdata="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" filled="f" stroked="f" strokeweight=".5pt">
+                <v:textbox>
+                  <w:txbxContent>
+                    <w:p>
+                      <w:pPr>
+                        <w:rPr>
+                          <w:color w:val="FF0000"/>
+                        </w:rPr>
+                      </w:pPr>
+                      <w:r>
+                        <w:rPr>
+                          <w:color w:val="FF0000"/>
+                        </w:rPr>
+                        <w:t>Login</w:t>
+                      </w:r>
+                    </w:p>
+                  </w:txbxContent>
+                </v:textbox>
+              </v:shape>
+            </w:pict>
+          </mc:Fallback>
+        </mc:AlternateContent>
+      </w:r>
+      <w:r>
+        <w:rPr>
+          <w:rFonts w:cstheme="minorHAnsi"/>
+          <w:noProof/>
+        </w:rPr>
+        <mc:AlternateContent>
+          <mc:Choice Requires="wps">
+            <w:drawing>
+              <wp:anchor distT="0" distB="0" distL="114300" distR="114300" simplePos="0" relativeHeight="251659264" behindDoc="0" locked="0" layoutInCell="1" allowOverlap="1">
+                <wp:simplePos x="0" y="0"/>
+                <wp:positionH relativeFrom="column">
+                  <wp:posOffset>43180</wp:posOffset>
+                </wp:positionH>
+                <wp:positionV relativeFrom="paragraph">
+                  <wp:posOffset>4232910</wp:posOffset>
+                </wp:positionV>
+                <wp:extent cx="266700" cy="266700"/>
+                <wp:effectExtent l="19050" t="19050" r="38100" b="38100"/>
+                <wp:wrapNone/>
+                <wp:docPr id="4" name="Ellipse 4"/>
+                <wp:cNvGraphicFramePr/>
+                <a:graphic xmlns:a="http://schemas.openxmlformats.org/drawingml/2006/main">
+                  <a:graphicData uri="http://schemas.microsoft.com/office/word/2010/wordprocessingShape">
+                    <wps:wsp>
+                      <wps:cNvSpPr/>
+                      <wps:spPr>
+                        <a:xfrm>
+                          <a:off x="0" y="0"/>
+                          <a:ext cx="266700" cy="266700"/>
+                        </a:xfrm>
+                        <a:prstGeom prst="ellipse">
+                          <a:avLst/>
+                        </a:prstGeom>
+                        <a:noFill/>
+                        <a:ln w="57150">
+                          <a:solidFill>
+                            <a:srgbClr val="FF0000"/>
+                          </a:solidFill>
+                        </a:ln>
+                      </wps:spPr>
+                      <wps:style>
+                        <a:lnRef idx="2">
+                          <a:schemeClr val="accent1">
+                            <a:shade val="50000"/>
+                          </a:schemeClr>
+                        </a:lnRef>
+                        <a:fillRef idx="1">
+                          <a:schemeClr val="accent1"/>
+                        </a:fillRef>
+                        <a:effectRef idx="0">
+                          <a:schemeClr val="accent1"/>
+                        </a:effectRef>
+                        <a:fontRef idx="minor">
+                          <a:schemeClr val="lt1"/>
+                        </a:fontRef>
+                      </wps:style>
+                      <wps:bodyPr rot="0" spcFirstLastPara="0" vertOverflow="overflow" horzOverflow="overflow" vert="horz" wrap="square" lIns="91440" tIns="45720" rIns="91440" bIns="45720" numCol="1" spcCol="0" rtlCol="0" fromWordArt="0" anchor="ctr" anchorCtr="0" forceAA="0" compatLnSpc="1">
+                        <a:prstTxWarp prst="textNoShape">
+                          <a:avLst/>
+                        </a:prstTxWarp>
+                        <a:noAutofit/>
+                      </wps:bodyPr>
+                    </wps:wsp>
+                  </a:graphicData>
+                </a:graphic>
+              </wp:anchor>
+            </w:drawing>
+          </mc:Choice>
+          <mc:Fallback>
+            <w:pict>
+              <v:oval w14:anchorId="097CB9E8" id="Ellipse 4" o:spid="_x0000_s1026" style="position:absolute;margin-left:3.4pt;margin-top:333.3pt;width:21pt;height:21pt;z-index:251659264;visibility:visible;mso-wrap-style:square;mso-wrap-distance-left:9pt;mso-wrap-distance-top:0;mso-wrap-distance-right:9pt;mso-wrap-distance-bottom:0;mso-position-horizontal:absolute;mso-position-horizontal-relative:text;mso-position-vertical:absolute;mso-position-vertical-relative:text;v-text-anchor:middle" o:gfxdata="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" filled="f" strokecolor="red" strokeweight="4.5pt">
+                <v:stroke joinstyle="miter"/>
+              </v:oval>
+            </w:pict>
+          </mc:Fallback>
+        </mc:AlternateContent>
+      </w:r>
+      <w:r>
+        <w:rPr>
+          <w:rFonts w:cstheme="minorHAnsi"/>
+        </w:rPr>
+        <w:pict>
+          <v:shapetype id="_x0000_t75" coordsize="21600,21600" o:spt="75" o:preferrelative="t" path="m@4@5l@4@11@9@11@9@5xe" filled="f" stroked="f">
+            <v:stroke joinstyle="miter"/>
+            <v:formulas>
+              <v:f eqn="if lineDrawn pixelLineWidth 0"/>
+              <v:f eqn="sum @0 1 0"/>
+              <v:f eqn="sum 0 0 @1"/>
+              <v:f eqn="prod @2 1 2"/>
+              <v:f eqn="prod @3 21600 pixelWidth"/>
+              <v:f eqn="prod @3 21600 pixelHeight"/>
+              <v:f eqn="sum @0 0 1"/>
+              <v:f eqn="prod @6 1 2"/>
+              <v:f eqn="prod @7 21600 pixelWidth"/>
+              <v:f eqn="sum @8 21600 0"/>
+              <v:f eqn="prod @7 21600 pixelHeight"/>
+              <v:f eqn="sum @10 21600 0"/>
+            </v:formulas>
+            <v:path o:extrusionok="f" gradientshapeok="t" o:connecttype="rect"/>
+            <o:lock v:ext="edit" aspectratio="t"/>
+          </v:shapetype>
+          <v:shape id="_x0000_i1025" type="#_x0000_t75" style="width:453pt;height:378.75pt">
+            <v:imagedata r:id="rId21" o:title="grafana"/>
+          </v:shape>
+        </w:pict>
+      </w:r>
+    </w:p>
+    <w:p>
+      <w:pPr>
+        <w:tabs>
+          <w:tab w:val="left" w:pos="6375"/>
+        </w:tabs>
+        <w:rPr>
+          <w:rFonts w:cstheme="minorHAnsi"/>
+        </w:rPr>
+      </w:pPr>
+    </w:p>
+    <w:p>
+      <w:pPr>
+        <w:tabs>
+          <w:tab w:val="left" w:pos="6375"/>
+        </w:tabs>
+        <w:rPr>
+          <w:rFonts w:cstheme="minorHAnsi"/>
+        </w:rPr>
+      </w:pPr>
+      <w:r>
+        <w:rPr>
+          <w:rFonts w:cstheme="minorHAnsi"/>
+          <w:noProof/>
+        </w:rPr>
+        <w:lastRenderedPageBreak/>
+        <mc:AlternateContent>
+          <mc:Choice Requires="wps">
+            <w:drawing>
+              <wp:anchor distT="0" distB="0" distL="114300" distR="114300" simplePos="0" relativeHeight="251669504" behindDoc="0" locked="0" layoutInCell="1" allowOverlap="1" wp14:anchorId="30EBB352" wp14:editId="5D4B14AC">
+                <wp:simplePos x="0" y="0"/>
+                <wp:positionH relativeFrom="column">
+                  <wp:posOffset>157480</wp:posOffset>
+                </wp:positionH>
+                <wp:positionV relativeFrom="paragraph">
+                  <wp:posOffset>2224405</wp:posOffset>
+                </wp:positionV>
+                <wp:extent cx="390525" cy="0"/>
+                <wp:effectExtent l="0" t="95250" r="0" b="95250"/>
+                <wp:wrapNone/>
+                <wp:docPr id="26" name="Gerade Verbindung mit Pfeil 26"/>
+                <wp:cNvGraphicFramePr/>
+                <a:graphic xmlns:a="http://schemas.openxmlformats.org/drawingml/2006/main">
+                  <a:graphicData uri="http://schemas.microsoft.com/office/word/2010/wordprocessingShape">
+                    <wps:wsp>
+                      <wps:cNvCnPr/>
+                      <wps:spPr>
+                        <a:xfrm>
+                          <a:off x="0" y="0"/>
+                          <a:ext cx="390525" cy="0"/>
+                        </a:xfrm>
+                        <a:prstGeom prst="straightConnector1">
+                          <a:avLst/>
+                        </a:prstGeom>
+                        <a:ln w="28575">
+                          <a:solidFill>
+                            <a:srgbClr val="C00000"/>
+                          </a:solidFill>
+                          <a:tailEnd type="triangle"/>
+                        </a:ln>
+                      </wps:spPr>
+                      <wps:style>
+                        <a:lnRef idx="1">
+                          <a:schemeClr val="accent1"/>
+                        </a:lnRef>
+                        <a:fillRef idx="0">
+                          <a:schemeClr val="accent1"/>
+                        </a:fillRef>
+                        <a:effectRef idx="0">
+                          <a:schemeClr val="accent1"/>
+                        </a:effectRef>
+                        <a:fontRef idx="minor">
+                          <a:schemeClr val="tx1"/>
+                        </a:fontRef>
+                      </wps:style>
+                      <wps:bodyPr/>
+                    </wps:wsp>
+                  </a:graphicData>
+                </a:graphic>
+              </wp:anchor>
+            </w:drawing>
+          </mc:Choice>
+          <mc:Fallback>
+            <w:pict>
+              <v:shape w14:anchorId="6BD9FB1E" id="Gerade Verbindung mit Pfeil 26" o:spid="_x0000_s1026" type="#_x0000_t32" style="position:absolute;margin-left:12.4pt;margin-top:175.15pt;width:30.75pt;height:0;z-index:251669504;visibility:visible;mso-wrap-style:square;mso-wrap-distance-left:9pt;mso-wrap-distance-top:0;mso-wrap-distance-right:9pt;mso-wrap-distance-bottom:0;mso-position-horizontal:absolute;mso-position-horizontal-relative:text;mso-position-vertical:absolute;mso-position-vertical-relative:text" o:gfxdata="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" strokecolor="#c00000" strokeweight="2.25pt">
+                <v:stroke endarrow="block" joinstyle="miter"/>
+              </v:shape>
+            </w:pict>
+          </mc:Fallback>
+        </mc:AlternateContent>
+      </w:r>
+      <w:r>
+        <w:rPr>
+          <w:rFonts w:cstheme="minorHAnsi"/>
+          <w:noProof/>
+        </w:rPr>
+        <mc:AlternateContent>
+          <mc:Choice Requires="wps">
+            <w:drawing>
+              <wp:anchor distT="0" distB="0" distL="114300" distR="114300" simplePos="0" relativeHeight="251667456" behindDoc="0" locked="0" layoutInCell="1" allowOverlap="1" wp14:anchorId="049C0B92" wp14:editId="71749AB5">
+                <wp:simplePos x="0" y="0"/>
+                <wp:positionH relativeFrom="column">
+                  <wp:posOffset>157480</wp:posOffset>
+                </wp:positionH>
+                <wp:positionV relativeFrom="paragraph">
+                  <wp:posOffset>1481455</wp:posOffset>
+                </wp:positionV>
+                <wp:extent cx="390525" cy="0"/>
+                <wp:effectExtent l="0" t="95250" r="0" b="95250"/>
+                <wp:wrapNone/>
+                <wp:docPr id="25" name="Gerade Verbindung mit Pfeil 25"/>
+                <wp:cNvGraphicFramePr/>
+                <a:graphic xmlns:a="http://schemas.openxmlformats.org/drawingml/2006/main">
+                  <a:graphicData uri="http://schemas.microsoft.com/office/word/2010/wordprocessingShape">
+                    <wps:wsp>
+                      <wps:cNvCnPr/>
+                      <wps:spPr>
+                        <a:xfrm>
+                          <a:off x="0" y="0"/>
+                          <a:ext cx="390525" cy="0"/>
+                        </a:xfrm>
+                        <a:prstGeom prst="straightConnector1">
+                          <a:avLst/>
+                        </a:prstGeom>
+                        <a:ln w="28575">
+                          <a:solidFill>
+                            <a:srgbClr val="C00000"/>
+                          </a:solidFill>
+                          <a:tailEnd type="triangle"/>
+                        </a:ln>
+                      </wps:spPr>
+                      <wps:style>
+                        <a:lnRef idx="1">
+                          <a:schemeClr val="accent1"/>
+                        </a:lnRef>
+                        <a:fillRef idx="0">
+                          <a:schemeClr val="accent1"/>
+                        </a:fillRef>
+                        <a:effectRef idx="0">
+                          <a:schemeClr val="accent1"/>
+                        </a:effectRef>
+                        <a:fontRef idx="minor">
+                          <a:schemeClr val="tx1"/>
+                        </a:fontRef>
+                      </wps:style>
+                      <wps:bodyPr/>
+                    </wps:wsp>
+                  </a:graphicData>
+                </a:graphic>
+              </wp:anchor>
+            </w:drawing>
+          </mc:Choice>
+          <mc:Fallback>
+            <w:pict>
+              <v:shape w14:anchorId="1E6F951E" id="Gerade Verbindung mit Pfeil 25" o:spid="_x0000_s1026" type="#_x0000_t32" style="position:absolute;margin-left:12.4pt;margin-top:116.65pt;width:30.75pt;height:0;z-index:251667456;visibility:visible;mso-wrap-style:square;mso-wrap-distance-left:9pt;mso-wrap-distance-top:0;mso-wrap-distance-right:9pt;mso-wrap-distance-bottom:0;mso-position-horizontal:absolute;mso-position-horizontal-relative:text;mso-position-vertical:absolute;mso-position-vertical-relative:text" o:gfxdata="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" strokecolor="#c00000" strokeweight="2.25pt">
+                <v:stroke endarrow="block" joinstyle="miter"/>
+              </v:shape>
+            </w:pict>
+          </mc:Fallback>
+        </mc:AlternateContent>
+      </w:r>
+      <w:r>
+        <w:rPr>
+          <w:rFonts w:cstheme="minorHAnsi"/>
+          <w:noProof/>
+        </w:rPr>
+        <mc:AlternateContent>
+          <mc:Choice Requires="wps">
+            <w:drawing>
+              <wp:anchor distT="0" distB="0" distL="114300" distR="114300" simplePos="0" relativeHeight="251665408" behindDoc="0" locked="0" layoutInCell="1" allowOverlap="1">
+                <wp:simplePos x="0" y="0"/>
+                <wp:positionH relativeFrom="column">
+                  <wp:posOffset>157480</wp:posOffset>
+                </wp:positionH>
+                <wp:positionV relativeFrom="paragraph">
+                  <wp:posOffset>1262380</wp:posOffset>
+                </wp:positionV>
+                <wp:extent cx="390525" cy="0"/>
+                <wp:effectExtent l="0" t="95250" r="0" b="95250"/>
+                <wp:wrapNone/>
+                <wp:docPr id="22" name="Gerade Verbindung mit Pfeil 22"/>
+                <wp:cNvGraphicFramePr/>
+                <a:graphic xmlns:a="http://schemas.openxmlformats.org/drawingml/2006/main">
+                  <a:graphicData uri="http://schemas.microsoft.com/office/word/2010/wordprocessingShape">
+                    <wps:wsp>
+                      <wps:cNvCnPr/>
+                      <wps:spPr>
+                        <a:xfrm>
+                          <a:off x="0" y="0"/>
+                          <a:ext cx="390525" cy="0"/>
+                        </a:xfrm>
+                        <a:prstGeom prst="straightConnector1">
+                          <a:avLst/>
+                        </a:prstGeom>
+                        <a:ln w="28575">
+                          <a:solidFill>
+                            <a:srgbClr val="C00000"/>
+                          </a:solidFill>
+                          <a:tailEnd type="triangle"/>
+                        </a:ln>
+                      </wps:spPr>
+                      <wps:style>
+                        <a:lnRef idx="1">
+                          <a:schemeClr val="accent1"/>
+                        </a:lnRef>
+                        <a:fillRef idx="0">
+                          <a:schemeClr val="accent1"/>
+                        </a:fillRef>
+                        <a:effectRef idx="0">
+                          <a:schemeClr val="accent1"/>
+                        </a:effectRef>
+                        <a:fontRef idx="minor">
+                          <a:schemeClr val="tx1"/>
+                        </a:fontRef>
+                      </wps:style>
+                      <wps:bodyPr/>
+                    </wps:wsp>
+                  </a:graphicData>
+                </a:graphic>
+              </wp:anchor>
+            </w:drawing>
+          </mc:Choice>
+          <mc:Fallback>
+            <w:pict>
+              <v:shape w14:anchorId="478174C9" id="Gerade Verbindung mit Pfeil 22" o:spid="_x0000_s1026" type="#_x0000_t32" style="position:absolute;margin-left:12.4pt;margin-top:99.4pt;width:30.75pt;height:0;z-index:251665408;visibility:visible;mso-wrap-style:square;mso-wrap-distance-left:9pt;mso-wrap-distance-top:0;mso-wrap-distance-right:9pt;mso-wrap-distance-bottom:0;mso-position-horizontal:absolute;mso-position-horizontal-relative:text;mso-position-vertical:absolute;mso-position-vertical-relative:text" o:gfxdata="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" strokecolor="#c00000" strokeweight="2.25pt">
+                <v:stroke endarrow="block" joinstyle="miter"/>
+              </v:shape>
+            </w:pict>
+          </mc:Fallback>
+        </mc:AlternateContent>
+      </w:r>
+      <w:r>
+        <w:rPr>
+          <w:rFonts w:cstheme="minorHAnsi"/>
+        </w:rPr>
+        <w:t>Oben kann man unter Home die Dashboards anzeigen lassen und auswählen.</w:t>
+      </w:r>
+      <w:r>
+        <w:rPr>
+          <w:rFonts w:cstheme="minorHAnsi"/>
+        </w:rPr>
+        <w:pict>
+          <v:shape id="_x0000_i1026" type="#_x0000_t75" style="width:453pt;height:301.5pt">
+            <v:imagedata r:id="rId22" o:title="dashboards" cropbottom="13367f"/>
+          </v:shape>
+        </w:pict>
+      </w:r>
+    </w:p>
+    <w:p>
+      <w:pPr>
+        <w:tabs>
+          <w:tab w:val="left" w:pos="6375"/>
+        </w:tabs>
+        <w:rPr>
+          <w:rFonts w:cstheme="minorHAnsi"/>
+        </w:rPr>
+      </w:pPr>
+      <w:r>
+        <w:rPr>
+          <w:rFonts w:cstheme="minorHAnsi"/>
+        </w:rPr>
+        <w:t xml:space="preserve">Für den </w:t>
+      </w:r>
+      <w:proofErr w:type="spellStart"/>
+      <w:r>
+        <w:rPr>
+          <w:rFonts w:cstheme="minorHAnsi"/>
+        </w:rPr>
+        <w:t>Lasttest</w:t>
+      </w:r>
+      <w:proofErr w:type="spellEnd"/>
+      <w:r>
+        <w:rPr>
+          <w:rFonts w:cstheme="minorHAnsi"/>
+        </w:rPr>
+        <w:t xml:space="preserve"> sollten die Dashboards Cloudwatch/AWS Auto </w:t>
+      </w:r>
+      <w:proofErr w:type="spellStart"/>
+      <w:r>
+        <w:rPr>
+          <w:rFonts w:cstheme="minorHAnsi"/>
+        </w:rPr>
+        <w:t>Scaling</w:t>
+      </w:r>
+      <w:proofErr w:type="spellEnd"/>
+      <w:r>
+        <w:rPr>
+          <w:rFonts w:cstheme="minorHAnsi"/>
+        </w:rPr>
+        <w:t xml:space="preserve"> Groups, Cloudwatch/</w:t>
+      </w:r>
+      <w:proofErr w:type="spellStart"/>
+      <w:r>
+        <w:rPr>
+          <w:rFonts w:cstheme="minorHAnsi"/>
+        </w:rPr>
+        <w:t>elb</w:t>
+      </w:r>
+      <w:proofErr w:type="spellEnd"/>
+      <w:r>
+        <w:rPr>
+          <w:rFonts w:cstheme="minorHAnsi"/>
+        </w:rPr>
+        <w:t>, Prometheus/</w:t>
+      </w:r>
+      <w:proofErr w:type="spellStart"/>
+      <w:r>
+        <w:rPr>
+          <w:rFonts w:cstheme="minorHAnsi"/>
+        </w:rPr>
+        <w:t>Deployments</w:t>
+      </w:r>
+      <w:proofErr w:type="spellEnd"/>
+      <w:r>
+        <w:rPr>
+          <w:rFonts w:cstheme="minorHAnsi"/>
+        </w:rPr>
+        <w:t xml:space="preserve"> und </w:t>
+      </w:r>
+      <w:proofErr w:type="spellStart"/>
+      <w:r>
+        <w:rPr>
+          <w:rFonts w:cstheme="minorHAnsi"/>
+        </w:rPr>
+        <w:t>ggf</w:t>
+      </w:r>
+      <w:proofErr w:type="spellEnd"/>
+      <w:r>
+        <w:rPr>
+          <w:rFonts w:cstheme="minorHAnsi"/>
+        </w:rPr>
+        <w:t xml:space="preserve"> </w:t>
+      </w:r>
+      <w:proofErr w:type="spellStart"/>
+      <w:r>
+        <w:rPr>
+          <w:rFonts w:cstheme="minorHAnsi"/>
+        </w:rPr>
+        <w:t>Promethes</w:t>
+      </w:r>
+      <w:proofErr w:type="spellEnd"/>
+      <w:r>
+        <w:rPr>
+          <w:rFonts w:cstheme="minorHAnsi"/>
+        </w:rPr>
+        <w:t>/Nodes gezeigt werden.</w:t>
+      </w:r>
+    </w:p>
+    <w:p>
+      <w:pPr>
+        <w:tabs>
+          <w:tab w:val="left" w:pos="6375"/>
+        </w:tabs>
+        <w:rPr>
+          <w:rFonts w:cstheme="minorHAnsi"/>
+        </w:rPr>
+      </w:pPr>
+    </w:p>
+    <w:p>
+      <w:pPr>
+        <w:tabs>
+          <w:tab w:val="left" w:pos="6375"/>
+        </w:tabs>
+        <w:rPr>
+          <w:rFonts w:cstheme="minorHAnsi"/>
+        </w:rPr>
+      </w:pPr>
+      <w:r>
+        <w:rPr>
+          <w:noProof/>
+        </w:rPr>
+        <mc:AlternateContent>
+          <mc:Choice Requires="wps">
+            <w:drawing>
+              <wp:anchor distT="0" distB="0" distL="114300" distR="114300" simplePos="0" relativeHeight="251674624" behindDoc="0" locked="0" layoutInCell="1" allowOverlap="1" wp14:anchorId="1B4A19B4" wp14:editId="04C8DE58">
+                <wp:simplePos x="0" y="0"/>
+                <wp:positionH relativeFrom="column">
+                  <wp:posOffset>2214880</wp:posOffset>
+                </wp:positionH>
+                <wp:positionV relativeFrom="paragraph">
+                  <wp:posOffset>1645920</wp:posOffset>
+                </wp:positionV>
+                <wp:extent cx="352425" cy="0"/>
+                <wp:effectExtent l="0" t="95250" r="0" b="95250"/>
+                <wp:wrapNone/>
+                <wp:docPr id="30" name="Gerade Verbindung mit Pfeil 30"/>
+                <wp:cNvGraphicFramePr/>
+                <a:graphic xmlns:a="http://schemas.openxmlformats.org/drawingml/2006/main">
+                  <a:graphicData uri="http://schemas.microsoft.com/office/word/2010/wordprocessingShape">
+                    <wps:wsp>
+                      <wps:cNvCnPr/>
+                      <wps:spPr>
+                        <a:xfrm>
+                          <a:off x="0" y="0"/>
+                          <a:ext cx="352425" cy="0"/>
+                        </a:xfrm>
+                        <a:prstGeom prst="straightConnector1">
+                          <a:avLst/>
+                        </a:prstGeom>
+                        <a:ln w="38100">
+                          <a:solidFill>
+                            <a:srgbClr val="C00000"/>
+                          </a:solidFill>
+                          <a:tailEnd type="triangle"/>
+                        </a:ln>
+                      </wps:spPr>
+                      <wps:style>
+                        <a:lnRef idx="1">
+                          <a:schemeClr val="accent1"/>
+                        </a:lnRef>
+                        <a:fillRef idx="0">
+                          <a:schemeClr val="accent1"/>
+                        </a:fillRef>
+                        <a:effectRef idx="0">
+                          <a:schemeClr val="accent1"/>
+                        </a:effectRef>
+                        <a:fontRef idx="minor">
+                          <a:schemeClr val="tx1"/>
+                        </a:fontRef>
+                      </wps:style>
+                      <wps:bodyPr/>
+                    </wps:wsp>
+                  </a:graphicData>
+                </a:graphic>
+              </wp:anchor>
+            </w:drawing>
+          </mc:Choice>
+          <mc:Fallback>
+            <w:pict>
+              <v:shape w14:anchorId="0B5DFEEF" id="Gerade Verbindung mit Pfeil 30" o:spid="_x0000_s1026" type="#_x0000_t32" style="position:absolute;margin-left:174.4pt;margin-top:129.6pt;width:27.75pt;height:0;z-index:251674624;visibility:visible;mso-wrap-style:square;mso-wrap-distance-left:9pt;mso-wrap-distance-top:0;mso-wrap-distance-right:9pt;mso-wrap-distance-bottom:0;mso-position-horizontal:absolute;mso-position-horizontal-relative:text;mso-position-vertical:absolute;mso-position-vertical-relative:text" o:gfxdata="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" strokecolor="#c00000" strokeweight="3pt">
+                <v:stroke endarrow="block" joinstyle="miter"/>
+              </v:shape>
+            </w:pict>
+          </mc:Fallback>
+        </mc:AlternateContent>
+      </w:r>
+      <w:r>
+        <w:rPr>
+          <w:rFonts w:cstheme="minorHAnsi"/>
+        </w:rPr>
+        <w:t>Graphen können bearbeitet werden, wenn man eingeloggt ist.</w:t>
+      </w:r>
+      <w:r>
+        <w:rPr>
+          <w:rFonts w:cstheme="minorHAnsi"/>
+        </w:rPr>
+        <w:pict>
+          <v:shape id="_x0000_i1041" type="#_x0000_t75" style="width:453pt;height:308.25pt">
+            <v:imagedata r:id="rId23" o:title="editgraph" cropbottom="12199f"/>
+          </v:shape>
+        </w:pict>
+      </w:r>
+    </w:p>
+    <w:p>
+      <w:pPr>
+        <w:tabs>
+          <w:tab w:val="left" w:pos="6375"/>
+        </w:tabs>
+        <w:rPr>
+          <w:rFonts w:cstheme="minorHAnsi"/>
+        </w:rPr>
+      </w:pPr>
+      <w:r>
+        <w:rPr>
+          <w:rFonts w:cstheme="minorHAnsi"/>
+        </w:rPr>
+        <w:lastRenderedPageBreak/>
+        <w:pict>
+          <v:shape id="_x0000_i1048" type="#_x0000_t75" style="width:453pt;height:280.5pt">
+            <v:imagedata r:id="rId24" o:title="inmenu" croptop="9603f" cropbottom="7397f"/>
+          </v:shape>
+        </w:pict>
+      </w:r>
+    </w:p>
+    <w:p>
+      <w:pPr>
+        <w:tabs>
+          <w:tab w:val="left" w:pos="6375"/>
+        </w:tabs>
+        <w:rPr>
+          <w:rFonts w:cstheme="minorHAnsi"/>
+        </w:rPr>
+      </w:pPr>
+    </w:p>
+    <w:p>
+      <w:pPr>
+        <w:tabs>
+          <w:tab w:val="left" w:pos="6375"/>
+        </w:tabs>
+        <w:rPr>
+          <w:rFonts w:cstheme="minorHAnsi"/>
+        </w:rPr>
+      </w:pPr>
+      <w:bookmarkStart w:id="0" w:name="_GoBack"/>
+      <w:bookmarkEnd w:id="0"/>
+      <w:r>
+        <w:rPr>
+          <w:rFonts w:cstheme="minorHAnsi"/>
+        </w:rPr>
+        <w:t>Die Datenquellen können über die Einstellungen angezeigt und konfiguriert werden</w:t>
+      </w:r>
+      <w:r>
+        <w:rPr>
+          <w:rFonts w:cstheme="minorHAnsi"/>
+        </w:rPr>
+        <w:t>.</w:t>
+      </w:r>
+      <w:r>
+        <w:rPr>
+          <w:noProof/>
+        </w:rPr>
+        <mc:AlternateContent>
+          <mc:Choice Requires="wps">
+            <w:drawing>
+              <wp:anchor distT="0" distB="0" distL="114300" distR="114300" simplePos="0" relativeHeight="251672576" behindDoc="0" locked="0" layoutInCell="1" allowOverlap="1" wp14:anchorId="47AE4023" wp14:editId="02DF4C92">
+                <wp:simplePos x="0" y="0"/>
+                <wp:positionH relativeFrom="column">
+                  <wp:posOffset>-71120</wp:posOffset>
+                </wp:positionH>
+                <wp:positionV relativeFrom="paragraph">
+                  <wp:posOffset>2017395</wp:posOffset>
+                </wp:positionV>
+                <wp:extent cx="352425" cy="0"/>
+                <wp:effectExtent l="0" t="95250" r="0" b="95250"/>
+                <wp:wrapNone/>
+                <wp:docPr id="29" name="Gerade Verbindung mit Pfeil 29"/>
+                <wp:cNvGraphicFramePr/>
+                <a:graphic xmlns:a="http://schemas.openxmlformats.org/drawingml/2006/main">
+                  <a:graphicData uri="http://schemas.microsoft.com/office/word/2010/wordprocessingShape">
+                    <wps:wsp>
+                      <wps:cNvCnPr/>
+                      <wps:spPr>
+                        <a:xfrm>
+                          <a:off x="0" y="0"/>
+                          <a:ext cx="352425" cy="0"/>
+                        </a:xfrm>
+                        <a:prstGeom prst="straightConnector1">
+                          <a:avLst/>
+                        </a:prstGeom>
+                        <a:ln w="38100">
+                          <a:solidFill>
+                            <a:srgbClr val="C00000"/>
+                          </a:solidFill>
+                          <a:tailEnd type="triangle"/>
+                        </a:ln>
+                      </wps:spPr>
+                      <wps:style>
+                        <a:lnRef idx="1">
+                          <a:schemeClr val="accent1"/>
+                        </a:lnRef>
+                        <a:fillRef idx="0">
+                          <a:schemeClr val="accent1"/>
+                        </a:fillRef>
+                        <a:effectRef idx="0">
+                          <a:schemeClr val="accent1"/>
+                        </a:effectRef>
+                        <a:fontRef idx="minor">
+                          <a:schemeClr val="tx1"/>
+                        </a:fontRef>
+                      </wps:style>
+                      <wps:bodyPr/>
+                    </wps:wsp>
+                  </a:graphicData>
+                </a:graphic>
+              </wp:anchor>
+            </w:drawing>
+          </mc:Choice>
+          <mc:Fallback>
+            <w:pict>
+              <v:shape w14:anchorId="51AE8F6F" id="Gerade Verbindung mit Pfeil 29" o:spid="_x0000_s1026" type="#_x0000_t32" style="position:absolute;margin-left:-5.6pt;margin-top:158.85pt;width:27.75pt;height:0;z-index:251672576;visibility:visible;mso-wrap-style:square;mso-wrap-distance-left:9pt;mso-wrap-distance-top:0;mso-wrap-distance-right:9pt;mso-wrap-distance-bottom:0;mso-position-horizontal:absolute;mso-position-horizontal-relative:text;mso-position-vertical:absolute;mso-position-vertical-relative:text" o:gfxdata="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" strokecolor="#c00000" strokeweight="3pt">
+                <v:stroke endarrow="block" joinstyle="miter"/>
+              </v:shape>
+            </w:pict>
+          </mc:Fallback>
+        </mc:AlternateContent>
+      </w:r>
+      <w:r>
+        <w:rPr>
+          <w:rFonts w:cstheme="minorHAnsi"/>
+        </w:rPr>
+        <w:pict>
+          <v:shape id="_x0000_i1038" type="#_x0000_t75" style="width:453pt;height:378.75pt">
+            <v:imagedata r:id="rId25" o:title="quellen"/>
+          </v:shape>
+        </w:pict>
+      </w:r>
+    </w:p>
+    <w:p/>
+    <w:p>
+      <w:r>
+        <w:lastRenderedPageBreak/>
+        <w:t>Cloudwatch kann über den Browser aufgerufen werden. D</w:t>
+      </w:r>
+      <w:r>
+        <w:t>abei können einzelne Metriken au</w:t>
+      </w:r>
+      <w:r>
+        <w:t xml:space="preserve">sgewählt werden, die in </w:t>
+      </w:r>
+      <w:proofErr w:type="spellStart"/>
+      <w:r>
+        <w:t>einerm</w:t>
+      </w:r>
+      <w:proofErr w:type="spellEnd"/>
+      <w:r>
+        <w:t xml:space="preserve"> Graphen oberhalb der Tabelle angezeigt wird.</w:t>
+      </w:r>
+      <w:r>
+        <w:rPr>
+          <w:noProof/>
+        </w:rPr>
+        <mc:AlternateContent>
+          <mc:Choice Requires="wps">
+            <w:drawing>
+              <wp:anchor distT="0" distB="0" distL="114300" distR="114300" simplePos="0" relativeHeight="251670528" behindDoc="0" locked="0" layoutInCell="1" allowOverlap="1">
+                <wp:simplePos x="0" y="0"/>
+                <wp:positionH relativeFrom="column">
+                  <wp:posOffset>-318770</wp:posOffset>
+                </wp:positionH>
+                <wp:positionV relativeFrom="paragraph">
+                  <wp:posOffset>2388235</wp:posOffset>
+                </wp:positionV>
+                <wp:extent cx="352425" cy="0"/>
+                <wp:effectExtent l="0" t="95250" r="0" b="95250"/>
+                <wp:wrapNone/>
+                <wp:docPr id="28" name="Gerade Verbindung mit Pfeil 28"/>
+                <wp:cNvGraphicFramePr/>
+                <a:graphic xmlns:a="http://schemas.openxmlformats.org/drawingml/2006/main">
+                  <a:graphicData uri="http://schemas.microsoft.com/office/word/2010/wordprocessingShape">
+                    <wps:wsp>
+                      <wps:cNvCnPr/>
+                      <wps:spPr>
+                        <a:xfrm>
+                          <a:off x="0" y="0"/>
+                          <a:ext cx="352425" cy="0"/>
+                        </a:xfrm>
+                        <a:prstGeom prst="straightConnector1">
+                          <a:avLst/>
+                        </a:prstGeom>
+                        <a:ln w="38100">
+                          <a:solidFill>
+                            <a:srgbClr val="C00000"/>
+                          </a:solidFill>
+                          <a:tailEnd type="triangle"/>
+                        </a:ln>
+                      </wps:spPr>
+                      <wps:style>
+                        <a:lnRef idx="1">
+                          <a:schemeClr val="accent1"/>
+                        </a:lnRef>
+                        <a:fillRef idx="0">
+                          <a:schemeClr val="accent1"/>
+                        </a:fillRef>
+                        <a:effectRef idx="0">
+                          <a:schemeClr val="accent1"/>
+                        </a:effectRef>
+                        <a:fontRef idx="minor">
+                          <a:schemeClr val="tx1"/>
+                        </a:fontRef>
+                      </wps:style>
+                      <wps:bodyPr/>
+                    </wps:wsp>
+                  </a:graphicData>
+                </a:graphic>
+              </wp:anchor>
+            </w:drawing>
+          </mc:Choice>
+          <mc:Fallback>
+            <w:pict>
+              <v:shape w14:anchorId="4E5BBF90" id="Gerade Verbindung mit Pfeil 28" o:spid="_x0000_s1026" type="#_x0000_t32" style="position:absolute;margin-left:-25.1pt;margin-top:188.05pt;width:27.75pt;height:0;z-index:251670528;visibility:visible;mso-wrap-style:square;mso-wrap-distance-left:9pt;mso-wrap-distance-top:0;mso-wrap-distance-right:9pt;mso-wrap-distance-bottom:0;mso-position-horizontal:absolute;mso-position-horizontal-relative:text;mso-position-vertical:absolute;mso-position-vertical-relative:text" o:gfxdata="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" strokecolor="#c00000" strokeweight="3pt">
+                <v:stroke endarrow="block" joinstyle="miter"/>
+              </v:shape>
+            </w:pict>
+          </mc:Fallback>
+        </mc:AlternateContent>
+      </w:r>
+      <w:r>
+        <w:pict>
+          <v:shape id="_x0000_i1035" type="#_x0000_t75" style="width:453pt;height:378.75pt">
+            <v:imagedata r:id="rId26" o:title="cw"/>
+          </v:shape>
+        </w:pict>
+      </w:r>
+    </w:p>
+    <w:p>
       <w:pPr>
         <w:pStyle w:val="berschrift1"/>
       </w:pPr>
@@ -7375,7 +8881,7 @@
     </w:p>
     <w:p/>
     <w:p>
-      <w:hyperlink r:id="rId21" w:history="1">
+      <w:hyperlink r:id="rId27" w:history="1">
         <w:r>
           <w:rPr>
             <w:rStyle w:val="Hyperlink"/>
@@ -7395,12 +8901,7 @@
       </w:r>
       <w:proofErr w:type="spellEnd"/>
       <w:r>
-        <w:t xml:space="preserve"> länger. </w:t>
-      </w:r>
-      <w:bookmarkStart w:id="0" w:name="_GoBack"/>
-      <w:bookmarkEnd w:id="0"/>
-      <w:r>
-        <w:t>Man kann das in mehreren Tabs im Browser ausführen. Traffic wird dabei kaum erzeugt.</w:t>
+        <w:t xml:space="preserve"> länger. Man kann das in mehreren Tabs im Browser ausführen. Traffic wird dabei kaum erzeugt.</w:t>
       </w:r>
     </w:p>
     <w:p>
@@ -7519,7 +9020,7 @@
       <w:r>
         <w:t xml:space="preserve">-body </w:t>
       </w:r>
-      <w:hyperlink r:id="rId22" w:history="1">
+      <w:hyperlink r:id="rId28" w:history="1">
         <w:r>
           <w:rPr>
             <w:rStyle w:val="Hyperlink"/>
@@ -8000,21 +9501,7 @@
         <w:rPr>
           <w:color w:val="1F497D"/>
         </w:rPr>
-        <w:t xml:space="preserve">-App in einem </w:t>
-      </w:r>
-      <w:proofErr w:type="spellStart"/>
-      <w:r>
-        <w:rPr>
-          <w:color w:val="1F497D"/>
-        </w:rPr>
-        <w:t>Kubernetes</w:t>
-      </w:r>
-      <w:proofErr w:type="spellEnd"/>
-      <w:r>
-        <w:rPr>
-          <w:color w:val="1F497D"/>
-        </w:rPr>
-        <w:t xml:space="preserve">-Container </w:t>
+        <w:t xml:space="preserve">-App in einem Kubernetes-Container </w:t>
       </w:r>
       <w:proofErr w:type="spellStart"/>
       <w:r>
@@ -8042,21 +9529,7 @@
         <w:rPr>
           <w:color w:val="1F497D"/>
         </w:rPr>
-        <w:t xml:space="preserve"> direkt auf den </w:t>
-      </w:r>
-      <w:proofErr w:type="spellStart"/>
-      <w:r>
-        <w:rPr>
-          <w:color w:val="1F497D"/>
-        </w:rPr>
-        <w:t>Kubernetes</w:t>
-      </w:r>
-      <w:proofErr w:type="spellEnd"/>
-      <w:r>
-        <w:rPr>
-          <w:color w:val="1F497D"/>
-        </w:rPr>
-        <w:t>-Nodes.</w:t>
+        <w:t xml:space="preserve"> direkt auf den Kubernetes-Nodes.</w:t>
       </w:r>
     </w:p>
     <w:p>
@@ -8092,19 +9565,11 @@
           <w:color w:val="1F497D"/>
         </w:rPr>
       </w:pPr>
-      <w:proofErr w:type="spellStart"/>
-      <w:r>
-        <w:rPr>
-          <w:color w:val="1F497D"/>
-        </w:rPr>
-        <w:t>Kubernetes</w:t>
-      </w:r>
-      <w:proofErr w:type="spellEnd"/>
-      <w:r>
-        <w:rPr>
-          <w:color w:val="1F497D"/>
-        </w:rPr>
-        <w:t xml:space="preserve">/Kops ist in ständiger schneller Entwicklung; Dokumentation ist teilweise dürftig, wenn es um spezielle Details geht. </w:t>
+      <w:r>
+        <w:rPr>
+          <w:color w:val="1F497D"/>
+        </w:rPr>
+        <w:t xml:space="preserve">Kubernetes/Kops ist in ständiger schneller Entwicklung; Dokumentation ist teilweise dürftig, wenn es um spezielle Details geht. </w:t>
       </w:r>
       <w:proofErr w:type="spellStart"/>
       <w:r>
@@ -8196,7 +9661,6 @@
         <w:rPr>
           <w:color w:val="1F497D"/>
         </w:rPr>
-        <w:lastRenderedPageBreak/>
         <w:t xml:space="preserve">Wir würden am </w:t>
       </w:r>
       <w:proofErr w:type="spellStart"/>
@@ -8890,6 +10354,7 @@
         <w:rPr>
           <w:color w:val="1F497D"/>
         </w:rPr>
+        <w:lastRenderedPageBreak/>
         <w:t>Cloudwatch Monitoring</w:t>
       </w:r>
     </w:p>
@@ -8904,33 +10369,11 @@
           <w:color w:val="1F497D"/>
         </w:rPr>
       </w:pPr>
-      <w:proofErr w:type="spellStart"/>
-      <w:r>
-        <w:rPr>
-          <w:color w:val="1F497D"/>
-        </w:rPr>
-        <w:t>Kubernetes</w:t>
-      </w:r>
-      <w:proofErr w:type="spellEnd"/>
-      <w:r>
-        <w:rPr>
-          <w:color w:val="1F497D"/>
-        </w:rPr>
-        <w:t xml:space="preserve"> Problem erzeugen: </w:t>
-      </w:r>
-      <w:proofErr w:type="spellStart"/>
-      <w:r>
-        <w:rPr>
-          <w:color w:val="1F497D"/>
-        </w:rPr>
-        <w:t>Pods</w:t>
-      </w:r>
-      <w:proofErr w:type="spellEnd"/>
-      <w:r>
-        <w:rPr>
-          <w:color w:val="1F497D"/>
-        </w:rPr>
-        <w:t xml:space="preserve"> (?) abschießen</w:t>
+      <w:r>
+        <w:rPr>
+          <w:color w:val="1F497D"/>
+        </w:rPr>
+        <w:t>Kubernetes Problem erzeugen: Pods (?) abschießen</w:t>
       </w:r>
     </w:p>
     <w:p>

</xml_diff>